<commit_message>
added documentation for week 3
</commit_message>
<xml_diff>
--- a/Week3/Week3.docx
+++ b/Week3/Week3.docx
@@ -116,31 +116,19 @@
     </w:p>
     <w:p>
       <w:pPr>
-        <w:pStyle w:val="Heading3"/>
-      </w:pPr>
-      <w:r>
-        <w:rPr>
-          <w:lang w:val="en-US"/>
-        </w:rPr>
-        <w:t>I</w:t>
-      </w:r>
-      <w:r>
-        <w:rPr>
-          <w:lang w:val="en-US"/>
-        </w:rPr>
-        <w:tab/>
-      </w:r>
-      <w:r>
-        <w:rPr>
-          <w:lang w:val="en-US"/>
-        </w:rPr>
-        <w:t xml:space="preserve">5.5 </w:t>
-      </w:r>
-      <w:r>
-        <w:rPr>
-          <w:lang w:val="en-US"/>
-        </w:rPr>
-        <w:t>Santa Clause</w:t>
+        <w:rPr>
+          <w:b/>
+          <w:bCs/>
+          <w:lang w:val="en-US"/>
+        </w:rPr>
+      </w:pPr>
+      <w:r>
+        <w:rPr>
+          <w:b/>
+          <w:bCs/>
+          <w:lang w:val="en-US"/>
+        </w:rPr>
+        <w:t>Solution:</w:t>
       </w:r>
     </w:p>
     <w:p>
@@ -153,6 +141,211 @@
         <w:rPr>
           <w:lang w:val="en-US"/>
         </w:rPr>
+        <w:t>We solved this problem with an implementation of the dining philosophers code that breaks the circular waiting in the original solution. This is done by having at least 1 “</w:t>
+      </w:r>
+      <w:proofErr w:type="gramStart"/>
+      <w:r>
+        <w:rPr>
+          <w:lang w:val="en-US"/>
+        </w:rPr>
+        <w:t>left handed</w:t>
+      </w:r>
+      <w:proofErr w:type="gramEnd"/>
+      <w:r>
+        <w:rPr>
+          <w:lang w:val="en-US"/>
+        </w:rPr>
+        <w:t>” and “right handed” philosopher at the table. “handedness” in this case means which fork is picked up first. Because of this asymmetry there is no possibility that we end up in a situation where all philosophers are holding a fork and waiting for another.</w:t>
+      </w:r>
+    </w:p>
+    <w:p>
+      <w:pPr>
+        <w:rPr>
+          <w:lang w:val="en-US"/>
+        </w:rPr>
+      </w:pPr>
+      <w:r>
+        <w:rPr>
+          <w:noProof/>
+        </w:rPr>
+        <w:drawing>
+          <wp:inline distT="0" distB="0" distL="0" distR="0" wp14:anchorId="6385589F" wp14:editId="28E3C545">
+            <wp:extent cx="5760720" cy="1080770"/>
+            <wp:effectExtent l="0" t="0" r="0" b="5080"/>
+            <wp:docPr id="1" name="Picture 1"/>
+            <wp:cNvGraphicFramePr>
+              <a:graphicFrameLocks xmlns:a="http://schemas.openxmlformats.org/drawingml/2006/main" noChangeAspect="1"/>
+            </wp:cNvGraphicFramePr>
+            <a:graphic xmlns:a="http://schemas.openxmlformats.org/drawingml/2006/main">
+              <a:graphicData uri="http://schemas.openxmlformats.org/drawingml/2006/picture">
+                <pic:pic xmlns:pic="http://schemas.openxmlformats.org/drawingml/2006/picture">
+                  <pic:nvPicPr>
+                    <pic:cNvPr id="1" name=""/>
+                    <pic:cNvPicPr/>
+                  </pic:nvPicPr>
+                  <pic:blipFill>
+                    <a:blip r:embed="rId9"/>
+                    <a:stretch>
+                      <a:fillRect/>
+                    </a:stretch>
+                  </pic:blipFill>
+                  <pic:spPr>
+                    <a:xfrm>
+                      <a:off x="0" y="0"/>
+                      <a:ext cx="5760720" cy="1080770"/>
+                    </a:xfrm>
+                    <a:prstGeom prst="rect">
+                      <a:avLst/>
+                    </a:prstGeom>
+                  </pic:spPr>
+                </pic:pic>
+              </a:graphicData>
+            </a:graphic>
+          </wp:inline>
+        </w:drawing>
+      </w:r>
+    </w:p>
+    <w:p>
+      <w:pPr>
+        <w:rPr>
+          <w:lang w:val="en-US"/>
+        </w:rPr>
+      </w:pPr>
+      <w:r>
+        <w:rPr>
+          <w:noProof/>
+        </w:rPr>
+        <w:drawing>
+          <wp:inline distT="0" distB="0" distL="0" distR="0" wp14:anchorId="473B4370" wp14:editId="7224283F">
+            <wp:extent cx="5760720" cy="2480945"/>
+            <wp:effectExtent l="0" t="0" r="0" b="0"/>
+            <wp:docPr id="4" name="Picture 4"/>
+            <wp:cNvGraphicFramePr>
+              <a:graphicFrameLocks xmlns:a="http://schemas.openxmlformats.org/drawingml/2006/main" noChangeAspect="1"/>
+            </wp:cNvGraphicFramePr>
+            <a:graphic xmlns:a="http://schemas.openxmlformats.org/drawingml/2006/main">
+              <a:graphicData uri="http://schemas.openxmlformats.org/drawingml/2006/picture">
+                <pic:pic xmlns:pic="http://schemas.openxmlformats.org/drawingml/2006/picture">
+                  <pic:nvPicPr>
+                    <pic:cNvPr id="1" name=""/>
+                    <pic:cNvPicPr/>
+                  </pic:nvPicPr>
+                  <pic:blipFill>
+                    <a:blip r:embed="rId10"/>
+                    <a:stretch>
+                      <a:fillRect/>
+                    </a:stretch>
+                  </pic:blipFill>
+                  <pic:spPr>
+                    <a:xfrm>
+                      <a:off x="0" y="0"/>
+                      <a:ext cx="5760720" cy="2480945"/>
+                    </a:xfrm>
+                    <a:prstGeom prst="rect">
+                      <a:avLst/>
+                    </a:prstGeom>
+                  </pic:spPr>
+                </pic:pic>
+              </a:graphicData>
+            </a:graphic>
+          </wp:inline>
+        </w:drawing>
+      </w:r>
+    </w:p>
+    <w:p>
+      <w:pPr>
+        <w:rPr>
+          <w:lang w:val="en-US"/>
+        </w:rPr>
+      </w:pPr>
+      <w:r>
+        <w:rPr>
+          <w:noProof/>
+        </w:rPr>
+        <w:drawing>
+          <wp:inline distT="0" distB="0" distL="0" distR="0" wp14:anchorId="4CAB5739" wp14:editId="66B4A0A7">
+            <wp:extent cx="5760720" cy="2512060"/>
+            <wp:effectExtent l="0" t="0" r="0" b="2540"/>
+            <wp:docPr id="7" name="Picture 7"/>
+            <wp:cNvGraphicFramePr>
+              <a:graphicFrameLocks xmlns:a="http://schemas.openxmlformats.org/drawingml/2006/main" noChangeAspect="1"/>
+            </wp:cNvGraphicFramePr>
+            <a:graphic xmlns:a="http://schemas.openxmlformats.org/drawingml/2006/main">
+              <a:graphicData uri="http://schemas.openxmlformats.org/drawingml/2006/picture">
+                <pic:pic xmlns:pic="http://schemas.openxmlformats.org/drawingml/2006/picture">
+                  <pic:nvPicPr>
+                    <pic:cNvPr id="1" name=""/>
+                    <pic:cNvPicPr/>
+                  </pic:nvPicPr>
+                  <pic:blipFill>
+                    <a:blip r:embed="rId11"/>
+                    <a:stretch>
+                      <a:fillRect/>
+                    </a:stretch>
+                  </pic:blipFill>
+                  <pic:spPr>
+                    <a:xfrm>
+                      <a:off x="0" y="0"/>
+                      <a:ext cx="5760720" cy="2512060"/>
+                    </a:xfrm>
+                    <a:prstGeom prst="rect">
+                      <a:avLst/>
+                    </a:prstGeom>
+                  </pic:spPr>
+                </pic:pic>
+              </a:graphicData>
+            </a:graphic>
+          </wp:inline>
+        </w:drawing>
+      </w:r>
+    </w:p>
+    <w:p>
+      <w:pPr>
+        <w:rPr>
+          <w:lang w:val="en-US"/>
+        </w:rPr>
+      </w:pPr>
+    </w:p>
+    <w:p>
+      <w:pPr>
+        <w:pStyle w:val="Heading3"/>
+      </w:pPr>
+      <w:r>
+        <w:rPr>
+          <w:lang w:val="en-US"/>
+        </w:rPr>
+        <w:lastRenderedPageBreak/>
+        <w:t>I</w:t>
+      </w:r>
+      <w:r>
+        <w:rPr>
+          <w:lang w:val="en-US"/>
+        </w:rPr>
+        <w:tab/>
+      </w:r>
+      <w:r>
+        <w:rPr>
+          <w:lang w:val="en-US"/>
+        </w:rPr>
+        <w:t xml:space="preserve">5.5 </w:t>
+      </w:r>
+      <w:r>
+        <w:rPr>
+          <w:lang w:val="en-US"/>
+        </w:rPr>
+        <w:t>Santa Clause</w:t>
+      </w:r>
+    </w:p>
+    <w:p>
+      <w:pPr>
+        <w:rPr>
+          <w:lang w:val="en-US"/>
+        </w:rPr>
+      </w:pPr>
+      <w:r>
+        <w:rPr>
+          <w:lang w:val="en-US"/>
+        </w:rPr>
         <w:t>Implement with slightly different requirement:</w:t>
       </w:r>
       <w:r>
@@ -185,7 +378,21 @@
         <w:rPr>
           <w:lang w:val="en-US"/>
         </w:rPr>
-        <w:t>reindeer don't have priority</w:t>
+        <w:t xml:space="preserve">reindeer </w:t>
+      </w:r>
+      <w:proofErr w:type="gramStart"/>
+      <w:r>
+        <w:rPr>
+          <w:lang w:val="en-US"/>
+        </w:rPr>
+        <w:t>don't</w:t>
+      </w:r>
+      <w:proofErr w:type="gramEnd"/>
+      <w:r>
+        <w:rPr>
+          <w:lang w:val="en-US"/>
+        </w:rPr>
+        <w:t xml:space="preserve"> have priority</w:t>
       </w:r>
       <w:r>
         <w:rPr>
@@ -206,6 +413,7 @@
         <w:t xml:space="preserve">Furthermore: the elf's </w:t>
       </w:r>
       <w:proofErr w:type="spellStart"/>
+      <w:proofErr w:type="gramStart"/>
       <w:r>
         <w:rPr>
           <w:rFonts w:ascii="Courier New" w:hAnsi="Courier New" w:cs="Courier New"/>
@@ -219,7 +427,15 @@
           <w:rFonts w:ascii="Courier New" w:hAnsi="Courier New" w:cs="Courier New"/>
           <w:lang w:val="en-US"/>
         </w:rPr>
-        <w:t>()</w:t>
+        <w:t>(</w:t>
+      </w:r>
+      <w:proofErr w:type="gramEnd"/>
+      <w:r>
+        <w:rPr>
+          <w:rFonts w:ascii="Courier New" w:hAnsi="Courier New" w:cs="Courier New"/>
+          <w:lang w:val="en-US"/>
+        </w:rPr>
+        <w:t>)</w:t>
       </w:r>
       <w:r>
         <w:rPr>
@@ -273,36 +489,38 @@
         <w:rPr>
           <w:lang w:val="en-US"/>
         </w:rPr>
-        <w:t>Ensure that an arbitrary number of elf threads can be started (e.g. N=7)</w:t>
+        <w:t>Ensure that an arbitrary number of elf threads can be started (</w:t>
+      </w:r>
+      <w:proofErr w:type="gramStart"/>
+      <w:r>
+        <w:rPr>
+          <w:lang w:val="en-US"/>
+        </w:rPr>
+        <w:t>e.g.</w:t>
+      </w:r>
+      <w:proofErr w:type="gramEnd"/>
+      <w:r>
+        <w:rPr>
+          <w:lang w:val="en-US"/>
+        </w:rPr>
+        <w:t xml:space="preserve"> N=7)</w:t>
       </w:r>
     </w:p>
     <w:p>
       <w:pPr>
-        <w:pStyle w:val="Heading3"/>
-      </w:pPr>
-      <w:r>
-        <w:rPr>
-          <w:lang w:val="en-US"/>
-        </w:rPr>
-        <w:t>J</w:t>
-      </w:r>
-      <w:r>
-        <w:rPr>
-          <w:lang w:val="en-US"/>
-        </w:rPr>
-        <w:tab/>
-      </w:r>
-      <w:r>
-        <w:rPr>
-          <w:lang w:val="en-US"/>
-        </w:rPr>
-        <w:t xml:space="preserve">5.6 </w:t>
-      </w:r>
-      <w:r>
-        <w:rPr>
-          <w:lang w:val="en-US"/>
-        </w:rPr>
-        <w:t>H2O</w:t>
+        <w:rPr>
+          <w:b/>
+          <w:bCs/>
+          <w:lang w:val="en-US"/>
+        </w:rPr>
+      </w:pPr>
+      <w:r>
+        <w:rPr>
+          <w:b/>
+          <w:bCs/>
+          <w:lang w:val="en-US"/>
+        </w:rPr>
+        <w:t>Solution:</w:t>
       </w:r>
     </w:p>
     <w:p>
@@ -315,25 +533,33 @@
         <w:rPr>
           <w:lang w:val="en-US"/>
         </w:rPr>
-        <w:t>Implement</w:t>
-      </w:r>
-      <w:r>
-        <w:rPr>
-          <w:lang w:val="en-US"/>
-        </w:rPr>
-        <w:t xml:space="preserve"> without counters</w:t>
-      </w:r>
-      <w:r>
-        <w:rPr>
-          <w:lang w:val="en-US"/>
-        </w:rPr>
-        <w:t xml:space="preserve"> (but semaphores, mutexes, pipets, queues, barriers are allowed)</w:t>
-      </w:r>
-      <w:r>
-        <w:rPr>
-          <w:lang w:val="en-US"/>
-        </w:rPr>
-        <w:t>.</w:t>
+        <w:t xml:space="preserve">For this we created 2 different solutions. The first solutions </w:t>
+      </w:r>
+      <w:proofErr w:type="gramStart"/>
+      <w:r>
+        <w:rPr>
+          <w:lang w:val="en-US"/>
+        </w:rPr>
+        <w:t>solves</w:t>
+      </w:r>
+      <w:proofErr w:type="gramEnd"/>
+      <w:r>
+        <w:rPr>
+          <w:lang w:val="en-US"/>
+        </w:rPr>
+        <w:t xml:space="preserve"> the problem of starvation by implementing 2 different mutexes, one for the elves and one for the reindeer. These work independently of one another. The drawback to this solution is that </w:t>
+      </w:r>
+      <w:r>
+        <w:rPr>
+          <w:lang w:val="en-US"/>
+        </w:rPr>
+        <w:t>Santa</w:t>
+      </w:r>
+      <w:r>
+        <w:rPr>
+          <w:lang w:val="en-US"/>
+        </w:rPr>
+        <w:t xml:space="preserve"> can be woken up twice, in which case the second iteration is redundant, though we consider this a small drawback.</w:t>
       </w:r>
     </w:p>
     <w:p>
@@ -344,56 +570,91 @@
       </w:pPr>
       <w:r>
         <w:rPr>
-          <w:lang w:val="en-US"/>
-        </w:rPr>
-        <w:t>Ensure that an arbitrary number of H and O threads can be started (e.g. N=</w:t>
-      </w:r>
-      <w:r>
-        <w:rPr>
-          <w:lang w:val="en-US"/>
-        </w:rPr>
-        <w:t>7</w:t>
-      </w:r>
-      <w:r>
-        <w:rPr>
-          <w:lang w:val="en-US"/>
-        </w:rPr>
-        <w:t>)</w:t>
-      </w:r>
-      <w:r>
-        <w:rPr>
-          <w:lang w:val="en-US"/>
-        </w:rPr>
-        <w:t>.</w:t>
+          <w:noProof/>
+        </w:rPr>
+        <w:drawing>
+          <wp:inline distT="0" distB="0" distL="0" distR="0" wp14:anchorId="5CA5AE17" wp14:editId="7856C816">
+            <wp:extent cx="5760720" cy="3001010"/>
+            <wp:effectExtent l="0" t="0" r="0" b="8890"/>
+            <wp:docPr id="8" name="Picture 8"/>
+            <wp:cNvGraphicFramePr>
+              <a:graphicFrameLocks xmlns:a="http://schemas.openxmlformats.org/drawingml/2006/main" noChangeAspect="1"/>
+            </wp:cNvGraphicFramePr>
+            <a:graphic xmlns:a="http://schemas.openxmlformats.org/drawingml/2006/main">
+              <a:graphicData uri="http://schemas.openxmlformats.org/drawingml/2006/picture">
+                <pic:pic xmlns:pic="http://schemas.openxmlformats.org/drawingml/2006/picture">
+                  <pic:nvPicPr>
+                    <pic:cNvPr id="1" name=""/>
+                    <pic:cNvPicPr/>
+                  </pic:nvPicPr>
+                  <pic:blipFill>
+                    <a:blip r:embed="rId12"/>
+                    <a:stretch>
+                      <a:fillRect/>
+                    </a:stretch>
+                  </pic:blipFill>
+                  <pic:spPr>
+                    <a:xfrm>
+                      <a:off x="0" y="0"/>
+                      <a:ext cx="5760720" cy="3001010"/>
+                    </a:xfrm>
+                    <a:prstGeom prst="rect">
+                      <a:avLst/>
+                    </a:prstGeom>
+                  </pic:spPr>
+                </pic:pic>
+              </a:graphicData>
+            </a:graphic>
+          </wp:inline>
+        </w:drawing>
       </w:r>
     </w:p>
     <w:p>
       <w:pPr>
-        <w:pStyle w:val="Heading3"/>
-      </w:pPr>
-      <w:r>
-        <w:rPr>
-          <w:lang w:val="en-US"/>
-        </w:rPr>
-        <w:t>K</w:t>
-      </w:r>
-      <w:r>
-        <w:rPr>
-          <w:lang w:val="en-US"/>
-        </w:rPr>
-        <w:tab/>
-      </w:r>
-      <w:r>
-        <w:rPr>
-          <w:lang w:val="en-US"/>
-        </w:rPr>
-        <w:t xml:space="preserve">5.7 </w:t>
-      </w:r>
-      <w:r>
-        <w:rPr>
-          <w:lang w:val="en-US"/>
-        </w:rPr>
-        <w:t>river crossing</w:t>
+        <w:rPr>
+          <w:lang w:val="en-US"/>
+        </w:rPr>
+      </w:pPr>
+      <w:r>
+        <w:rPr>
+          <w:noProof/>
+        </w:rPr>
+        <w:lastRenderedPageBreak/>
+        <w:drawing>
+          <wp:inline distT="0" distB="0" distL="0" distR="0" wp14:anchorId="6234B73C" wp14:editId="20DC8862">
+            <wp:extent cx="5760720" cy="3473450"/>
+            <wp:effectExtent l="0" t="0" r="0" b="0"/>
+            <wp:docPr id="9" name="Picture 9"/>
+            <wp:cNvGraphicFramePr>
+              <a:graphicFrameLocks xmlns:a="http://schemas.openxmlformats.org/drawingml/2006/main" noChangeAspect="1"/>
+            </wp:cNvGraphicFramePr>
+            <a:graphic xmlns:a="http://schemas.openxmlformats.org/drawingml/2006/main">
+              <a:graphicData uri="http://schemas.openxmlformats.org/drawingml/2006/picture">
+                <pic:pic xmlns:pic="http://schemas.openxmlformats.org/drawingml/2006/picture">
+                  <pic:nvPicPr>
+                    <pic:cNvPr id="1" name=""/>
+                    <pic:cNvPicPr/>
+                  </pic:nvPicPr>
+                  <pic:blipFill>
+                    <a:blip r:embed="rId13"/>
+                    <a:stretch>
+                      <a:fillRect/>
+                    </a:stretch>
+                  </pic:blipFill>
+                  <pic:spPr>
+                    <a:xfrm>
+                      <a:off x="0" y="0"/>
+                      <a:ext cx="5760720" cy="3473450"/>
+                    </a:xfrm>
+                    <a:prstGeom prst="rect">
+                      <a:avLst/>
+                    </a:prstGeom>
+                  </pic:spPr>
+                </pic:pic>
+              </a:graphicData>
+            </a:graphic>
+          </wp:inline>
+        </w:drawing>
       </w:r>
     </w:p>
     <w:p>
@@ -404,39 +665,43 @@
       </w:pPr>
       <w:r>
         <w:rPr>
-          <w:lang w:val="en-US"/>
-        </w:rPr>
-        <w:t>Implement</w:t>
-      </w:r>
-      <w:r>
-        <w:rPr>
-          <w:lang w:val="en-US"/>
-        </w:rPr>
-        <w:t xml:space="preserve"> </w:t>
-      </w:r>
-      <w:r>
-        <w:rPr>
-          <w:lang w:val="en-US"/>
-        </w:rPr>
-        <w:t>with a symmetric mutex usage</w:t>
-      </w:r>
-      <w:r>
-        <w:rPr>
-          <w:lang w:val="en-US"/>
-        </w:rPr>
-        <w:t xml:space="preserve"> (but</w:t>
-      </w:r>
-      <w:r>
-        <w:rPr>
-          <w:lang w:val="en-US"/>
-        </w:rPr>
-        <w:t xml:space="preserve"> counters,</w:t>
-      </w:r>
-      <w:r>
-        <w:rPr>
-          <w:lang w:val="en-US"/>
-        </w:rPr>
-        <w:t xml:space="preserve"> semaphores, mutexes, pipets, queues, barriers are allowed).</w:t>
+          <w:noProof/>
+        </w:rPr>
+        <w:drawing>
+          <wp:inline distT="0" distB="0" distL="0" distR="0" wp14:anchorId="2277DBB4" wp14:editId="19A9FF87">
+            <wp:extent cx="5760720" cy="3850005"/>
+            <wp:effectExtent l="0" t="0" r="0" b="0"/>
+            <wp:docPr id="10" name="Picture 10"/>
+            <wp:cNvGraphicFramePr>
+              <a:graphicFrameLocks xmlns:a="http://schemas.openxmlformats.org/drawingml/2006/main" noChangeAspect="1"/>
+            </wp:cNvGraphicFramePr>
+            <a:graphic xmlns:a="http://schemas.openxmlformats.org/drawingml/2006/main">
+              <a:graphicData uri="http://schemas.openxmlformats.org/drawingml/2006/picture">
+                <pic:pic xmlns:pic="http://schemas.openxmlformats.org/drawingml/2006/picture">
+                  <pic:nvPicPr>
+                    <pic:cNvPr id="1" name=""/>
+                    <pic:cNvPicPr/>
+                  </pic:nvPicPr>
+                  <pic:blipFill>
+                    <a:blip r:embed="rId14"/>
+                    <a:stretch>
+                      <a:fillRect/>
+                    </a:stretch>
+                  </pic:blipFill>
+                  <pic:spPr>
+                    <a:xfrm>
+                      <a:off x="0" y="0"/>
+                      <a:ext cx="5760720" cy="3850005"/>
+                    </a:xfrm>
+                    <a:prstGeom prst="rect">
+                      <a:avLst/>
+                    </a:prstGeom>
+                  </pic:spPr>
+                </pic:pic>
+              </a:graphicData>
+            </a:graphic>
+          </wp:inline>
+        </w:drawing>
       </w:r>
     </w:p>
     <w:p>
@@ -447,9 +712,44 @@
       </w:pPr>
       <w:r>
         <w:rPr>
-          <w:lang w:val="en-US"/>
-        </w:rPr>
-        <w:t>Ensure that an arbitrary number of hacker and serf threads can be started (e.g. N=7).</w:t>
+          <w:noProof/>
+        </w:rPr>
+        <w:lastRenderedPageBreak/>
+        <w:drawing>
+          <wp:inline distT="0" distB="0" distL="0" distR="0" wp14:anchorId="68F263B5" wp14:editId="63CD53E0">
+            <wp:extent cx="5760720" cy="2206625"/>
+            <wp:effectExtent l="0" t="0" r="0" b="3175"/>
+            <wp:docPr id="11" name="Picture 11"/>
+            <wp:cNvGraphicFramePr>
+              <a:graphicFrameLocks xmlns:a="http://schemas.openxmlformats.org/drawingml/2006/main" noChangeAspect="1"/>
+            </wp:cNvGraphicFramePr>
+            <a:graphic xmlns:a="http://schemas.openxmlformats.org/drawingml/2006/main">
+              <a:graphicData uri="http://schemas.openxmlformats.org/drawingml/2006/picture">
+                <pic:pic xmlns:pic="http://schemas.openxmlformats.org/drawingml/2006/picture">
+                  <pic:nvPicPr>
+                    <pic:cNvPr id="1" name=""/>
+                    <pic:cNvPicPr/>
+                  </pic:nvPicPr>
+                  <pic:blipFill>
+                    <a:blip r:embed="rId15"/>
+                    <a:stretch>
+                      <a:fillRect/>
+                    </a:stretch>
+                  </pic:blipFill>
+                  <pic:spPr>
+                    <a:xfrm>
+                      <a:off x="0" y="0"/>
+                      <a:ext cx="5760720" cy="2206625"/>
+                    </a:xfrm>
+                    <a:prstGeom prst="rect">
+                      <a:avLst/>
+                    </a:prstGeom>
+                  </pic:spPr>
+                </pic:pic>
+              </a:graphicData>
+            </a:graphic>
+          </wp:inline>
+        </w:drawing>
       </w:r>
     </w:p>
     <w:p>
@@ -462,7 +762,532 @@
         <w:rPr>
           <w:lang w:val="en-US"/>
         </w:rPr>
-        <w:t>Tip: do not start with the code as given in LBoS and move some statements around until it more or less seems to work, but start with an empty sheet and write a clean implementation.</w:t>
+        <w:t xml:space="preserve">The second solution is more similar to the one from the </w:t>
+      </w:r>
+      <w:proofErr w:type="gramStart"/>
+      <w:r>
+        <w:rPr>
+          <w:lang w:val="en-US"/>
+        </w:rPr>
+        <w:t>book, but</w:t>
+      </w:r>
+      <w:proofErr w:type="gramEnd"/>
+      <w:r>
+        <w:rPr>
+          <w:lang w:val="en-US"/>
+        </w:rPr>
+        <w:t xml:space="preserve"> uses a turnstile for the elves controlled by the reindeer and </w:t>
+      </w:r>
+      <w:r>
+        <w:rPr>
+          <w:lang w:val="en-US"/>
+        </w:rPr>
+        <w:t>Santa</w:t>
+      </w:r>
+      <w:r>
+        <w:rPr>
+          <w:lang w:val="en-US"/>
+        </w:rPr>
+        <w:t xml:space="preserve"> to prevent the elves from potentially starving the reindeer.</w:t>
+      </w:r>
+    </w:p>
+    <w:p>
+      <w:pPr>
+        <w:rPr>
+          <w:lang w:val="en-US"/>
+        </w:rPr>
+      </w:pPr>
+      <w:r>
+        <w:rPr>
+          <w:noProof/>
+        </w:rPr>
+        <w:drawing>
+          <wp:inline distT="0" distB="0" distL="0" distR="0" wp14:anchorId="45EA6968" wp14:editId="6632D102">
+            <wp:extent cx="5760720" cy="3168650"/>
+            <wp:effectExtent l="0" t="0" r="0" b="0"/>
+            <wp:docPr id="12" name="Picture 12"/>
+            <wp:cNvGraphicFramePr>
+              <a:graphicFrameLocks xmlns:a="http://schemas.openxmlformats.org/drawingml/2006/main" noChangeAspect="1"/>
+            </wp:cNvGraphicFramePr>
+            <a:graphic xmlns:a="http://schemas.openxmlformats.org/drawingml/2006/main">
+              <a:graphicData uri="http://schemas.openxmlformats.org/drawingml/2006/picture">
+                <pic:pic xmlns:pic="http://schemas.openxmlformats.org/drawingml/2006/picture">
+                  <pic:nvPicPr>
+                    <pic:cNvPr id="1" name=""/>
+                    <pic:cNvPicPr/>
+                  </pic:nvPicPr>
+                  <pic:blipFill>
+                    <a:blip r:embed="rId16"/>
+                    <a:stretch>
+                      <a:fillRect/>
+                    </a:stretch>
+                  </pic:blipFill>
+                  <pic:spPr>
+                    <a:xfrm>
+                      <a:off x="0" y="0"/>
+                      <a:ext cx="5760720" cy="3168650"/>
+                    </a:xfrm>
+                    <a:prstGeom prst="rect">
+                      <a:avLst/>
+                    </a:prstGeom>
+                  </pic:spPr>
+                </pic:pic>
+              </a:graphicData>
+            </a:graphic>
+          </wp:inline>
+        </w:drawing>
+      </w:r>
+    </w:p>
+    <w:p>
+      <w:pPr>
+        <w:rPr>
+          <w:lang w:val="en-US"/>
+        </w:rPr>
+      </w:pPr>
+      <w:r>
+        <w:rPr>
+          <w:noProof/>
+        </w:rPr>
+        <w:lastRenderedPageBreak/>
+        <w:drawing>
+          <wp:inline distT="0" distB="0" distL="0" distR="0" wp14:anchorId="05D9E898" wp14:editId="29B6DAC2">
+            <wp:extent cx="5760720" cy="3007360"/>
+            <wp:effectExtent l="0" t="0" r="0" b="2540"/>
+            <wp:docPr id="13" name="Picture 13"/>
+            <wp:cNvGraphicFramePr>
+              <a:graphicFrameLocks xmlns:a="http://schemas.openxmlformats.org/drawingml/2006/main" noChangeAspect="1"/>
+            </wp:cNvGraphicFramePr>
+            <a:graphic xmlns:a="http://schemas.openxmlformats.org/drawingml/2006/main">
+              <a:graphicData uri="http://schemas.openxmlformats.org/drawingml/2006/picture">
+                <pic:pic xmlns:pic="http://schemas.openxmlformats.org/drawingml/2006/picture">
+                  <pic:nvPicPr>
+                    <pic:cNvPr id="1" name=""/>
+                    <pic:cNvPicPr/>
+                  </pic:nvPicPr>
+                  <pic:blipFill>
+                    <a:blip r:embed="rId17"/>
+                    <a:stretch>
+                      <a:fillRect/>
+                    </a:stretch>
+                  </pic:blipFill>
+                  <pic:spPr>
+                    <a:xfrm>
+                      <a:off x="0" y="0"/>
+                      <a:ext cx="5760720" cy="3007360"/>
+                    </a:xfrm>
+                    <a:prstGeom prst="rect">
+                      <a:avLst/>
+                    </a:prstGeom>
+                  </pic:spPr>
+                </pic:pic>
+              </a:graphicData>
+            </a:graphic>
+          </wp:inline>
+        </w:drawing>
+      </w:r>
+    </w:p>
+    <w:p>
+      <w:pPr>
+        <w:rPr>
+          <w:lang w:val="en-US"/>
+        </w:rPr>
+      </w:pPr>
+      <w:r>
+        <w:rPr>
+          <w:noProof/>
+        </w:rPr>
+        <w:drawing>
+          <wp:inline distT="0" distB="0" distL="0" distR="0" wp14:anchorId="6CE65B68" wp14:editId="25363979">
+            <wp:extent cx="5760720" cy="3980180"/>
+            <wp:effectExtent l="0" t="0" r="0" b="1270"/>
+            <wp:docPr id="14" name="Picture 14"/>
+            <wp:cNvGraphicFramePr>
+              <a:graphicFrameLocks xmlns:a="http://schemas.openxmlformats.org/drawingml/2006/main" noChangeAspect="1"/>
+            </wp:cNvGraphicFramePr>
+            <a:graphic xmlns:a="http://schemas.openxmlformats.org/drawingml/2006/main">
+              <a:graphicData uri="http://schemas.openxmlformats.org/drawingml/2006/picture">
+                <pic:pic xmlns:pic="http://schemas.openxmlformats.org/drawingml/2006/picture">
+                  <pic:nvPicPr>
+                    <pic:cNvPr id="1" name=""/>
+                    <pic:cNvPicPr/>
+                  </pic:nvPicPr>
+                  <pic:blipFill>
+                    <a:blip r:embed="rId18"/>
+                    <a:stretch>
+                      <a:fillRect/>
+                    </a:stretch>
+                  </pic:blipFill>
+                  <pic:spPr>
+                    <a:xfrm>
+                      <a:off x="0" y="0"/>
+                      <a:ext cx="5760720" cy="3980180"/>
+                    </a:xfrm>
+                    <a:prstGeom prst="rect">
+                      <a:avLst/>
+                    </a:prstGeom>
+                  </pic:spPr>
+                </pic:pic>
+              </a:graphicData>
+            </a:graphic>
+          </wp:inline>
+        </w:drawing>
+      </w:r>
+    </w:p>
+    <w:p>
+      <w:pPr>
+        <w:rPr>
+          <w:lang w:val="en-US"/>
+        </w:rPr>
+      </w:pPr>
+      <w:r>
+        <w:rPr>
+          <w:noProof/>
+        </w:rPr>
+        <w:lastRenderedPageBreak/>
+        <w:drawing>
+          <wp:inline distT="0" distB="0" distL="0" distR="0" wp14:anchorId="39A66A9D" wp14:editId="21066D3D">
+            <wp:extent cx="5760720" cy="2371725"/>
+            <wp:effectExtent l="0" t="0" r="0" b="9525"/>
+            <wp:docPr id="15" name="Picture 15"/>
+            <wp:cNvGraphicFramePr>
+              <a:graphicFrameLocks xmlns:a="http://schemas.openxmlformats.org/drawingml/2006/main" noChangeAspect="1"/>
+            </wp:cNvGraphicFramePr>
+            <a:graphic xmlns:a="http://schemas.openxmlformats.org/drawingml/2006/main">
+              <a:graphicData uri="http://schemas.openxmlformats.org/drawingml/2006/picture">
+                <pic:pic xmlns:pic="http://schemas.openxmlformats.org/drawingml/2006/picture">
+                  <pic:nvPicPr>
+                    <pic:cNvPr id="1" name=""/>
+                    <pic:cNvPicPr/>
+                  </pic:nvPicPr>
+                  <pic:blipFill>
+                    <a:blip r:embed="rId19"/>
+                    <a:stretch>
+                      <a:fillRect/>
+                    </a:stretch>
+                  </pic:blipFill>
+                  <pic:spPr>
+                    <a:xfrm>
+                      <a:off x="0" y="0"/>
+                      <a:ext cx="5760720" cy="2371725"/>
+                    </a:xfrm>
+                    <a:prstGeom prst="rect">
+                      <a:avLst/>
+                    </a:prstGeom>
+                  </pic:spPr>
+                </pic:pic>
+              </a:graphicData>
+            </a:graphic>
+          </wp:inline>
+        </w:drawing>
+      </w:r>
+    </w:p>
+    <w:p>
+      <w:pPr>
+        <w:pStyle w:val="Heading3"/>
+      </w:pPr>
+      <w:r>
+        <w:rPr>
+          <w:lang w:val="en-US"/>
+        </w:rPr>
+        <w:t>J</w:t>
+      </w:r>
+      <w:r>
+        <w:rPr>
+          <w:lang w:val="en-US"/>
+        </w:rPr>
+        <w:tab/>
+      </w:r>
+      <w:r>
+        <w:rPr>
+          <w:lang w:val="en-US"/>
+        </w:rPr>
+        <w:t xml:space="preserve">5.6 </w:t>
+      </w:r>
+      <w:r>
+        <w:rPr>
+          <w:lang w:val="en-US"/>
+        </w:rPr>
+        <w:t>H2O</w:t>
+      </w:r>
+    </w:p>
+    <w:p>
+      <w:pPr>
+        <w:rPr>
+          <w:lang w:val="en-US"/>
+        </w:rPr>
+      </w:pPr>
+      <w:r>
+        <w:rPr>
+          <w:lang w:val="en-US"/>
+        </w:rPr>
+        <w:t>Implement</w:t>
+      </w:r>
+      <w:r>
+        <w:rPr>
+          <w:lang w:val="en-US"/>
+        </w:rPr>
+        <w:t xml:space="preserve"> without counters</w:t>
+      </w:r>
+      <w:r>
+        <w:rPr>
+          <w:lang w:val="en-US"/>
+        </w:rPr>
+        <w:t xml:space="preserve"> (but semaphores, mutexes, pipets, queues, barriers are allowed)</w:t>
+      </w:r>
+      <w:r>
+        <w:rPr>
+          <w:lang w:val="en-US"/>
+        </w:rPr>
+        <w:t>.</w:t>
+      </w:r>
+    </w:p>
+    <w:p>
+      <w:pPr>
+        <w:rPr>
+          <w:lang w:val="en-US"/>
+        </w:rPr>
+      </w:pPr>
+      <w:r>
+        <w:rPr>
+          <w:lang w:val="en-US"/>
+        </w:rPr>
+        <w:t>Ensure that an arbitrary number of H and O threads can be started (</w:t>
+      </w:r>
+      <w:proofErr w:type="gramStart"/>
+      <w:r>
+        <w:rPr>
+          <w:lang w:val="en-US"/>
+        </w:rPr>
+        <w:t>e.g.</w:t>
+      </w:r>
+      <w:proofErr w:type="gramEnd"/>
+      <w:r>
+        <w:rPr>
+          <w:lang w:val="en-US"/>
+        </w:rPr>
+        <w:t xml:space="preserve"> N=</w:t>
+      </w:r>
+      <w:r>
+        <w:rPr>
+          <w:lang w:val="en-US"/>
+        </w:rPr>
+        <w:t>7</w:t>
+      </w:r>
+      <w:r>
+        <w:rPr>
+          <w:lang w:val="en-US"/>
+        </w:rPr>
+        <w:t>)</w:t>
+      </w:r>
+      <w:r>
+        <w:rPr>
+          <w:lang w:val="en-US"/>
+        </w:rPr>
+        <w:t>.</w:t>
+      </w:r>
+    </w:p>
+    <w:p>
+      <w:pPr>
+        <w:rPr>
+          <w:b/>
+          <w:bCs/>
+          <w:lang w:val="en-US"/>
+        </w:rPr>
+      </w:pPr>
+      <w:r>
+        <w:rPr>
+          <w:b/>
+          <w:bCs/>
+          <w:lang w:val="en-US"/>
+        </w:rPr>
+        <w:t>Solution:</w:t>
+      </w:r>
+    </w:p>
+    <w:p>
+      <w:pPr>
+        <w:rPr>
+          <w:lang w:val="en-US"/>
+        </w:rPr>
+      </w:pPr>
+      <w:r>
+        <w:rPr>
+          <w:lang w:val="en-US"/>
+        </w:rPr>
+        <w:t>We solved this problem by using a barrier with size 3, a semaphore and a mutex/pipet. The mutex/pipet is used to control and limit the flow of the threads. Then we use the semaphore to only allow the oxygen thread to proceed once 2 hydrogen threads are present. Finally, we use the barrier to make sure everything is released at the same time.</w:t>
+      </w:r>
+    </w:p>
+    <w:p>
+      <w:pPr>
+        <w:rPr>
+          <w:lang w:val="en-US"/>
+        </w:rPr>
+      </w:pPr>
+      <w:r>
+        <w:rPr>
+          <w:noProof/>
+        </w:rPr>
+        <w:drawing>
+          <wp:inline distT="0" distB="0" distL="0" distR="0" wp14:anchorId="14124DB6" wp14:editId="4504DF44">
+            <wp:extent cx="3495675" cy="4478834"/>
+            <wp:effectExtent l="0" t="0" r="0" b="0"/>
+            <wp:docPr id="16" name="Picture 16"/>
+            <wp:cNvGraphicFramePr>
+              <a:graphicFrameLocks xmlns:a="http://schemas.openxmlformats.org/drawingml/2006/main" noChangeAspect="1"/>
+            </wp:cNvGraphicFramePr>
+            <a:graphic xmlns:a="http://schemas.openxmlformats.org/drawingml/2006/main">
+              <a:graphicData uri="http://schemas.openxmlformats.org/drawingml/2006/picture">
+                <pic:pic xmlns:pic="http://schemas.openxmlformats.org/drawingml/2006/picture">
+                  <pic:nvPicPr>
+                    <pic:cNvPr id="1" name=""/>
+                    <pic:cNvPicPr/>
+                  </pic:nvPicPr>
+                  <pic:blipFill>
+                    <a:blip r:embed="rId20"/>
+                    <a:stretch>
+                      <a:fillRect/>
+                    </a:stretch>
+                  </pic:blipFill>
+                  <pic:spPr>
+                    <a:xfrm>
+                      <a:off x="0" y="0"/>
+                      <a:ext cx="3506877" cy="4493187"/>
+                    </a:xfrm>
+                    <a:prstGeom prst="rect">
+                      <a:avLst/>
+                    </a:prstGeom>
+                  </pic:spPr>
+                </pic:pic>
+              </a:graphicData>
+            </a:graphic>
+          </wp:inline>
+        </w:drawing>
+      </w:r>
+    </w:p>
+    <w:p>
+      <w:pPr>
+        <w:pStyle w:val="Heading3"/>
+      </w:pPr>
+      <w:r>
+        <w:rPr>
+          <w:lang w:val="en-US"/>
+        </w:rPr>
+        <w:lastRenderedPageBreak/>
+        <w:t>K</w:t>
+      </w:r>
+      <w:r>
+        <w:rPr>
+          <w:lang w:val="en-US"/>
+        </w:rPr>
+        <w:tab/>
+      </w:r>
+      <w:r>
+        <w:rPr>
+          <w:lang w:val="en-US"/>
+        </w:rPr>
+        <w:t xml:space="preserve">5.7 </w:t>
+      </w:r>
+      <w:r>
+        <w:rPr>
+          <w:lang w:val="en-US"/>
+        </w:rPr>
+        <w:t>river crossing</w:t>
+      </w:r>
+    </w:p>
+    <w:p>
+      <w:pPr>
+        <w:rPr>
+          <w:lang w:val="en-US"/>
+        </w:rPr>
+      </w:pPr>
+      <w:r>
+        <w:rPr>
+          <w:lang w:val="en-US"/>
+        </w:rPr>
+        <w:t>Implement</w:t>
+      </w:r>
+      <w:r>
+        <w:rPr>
+          <w:lang w:val="en-US"/>
+        </w:rPr>
+        <w:t xml:space="preserve"> </w:t>
+      </w:r>
+      <w:r>
+        <w:rPr>
+          <w:lang w:val="en-US"/>
+        </w:rPr>
+        <w:t>with a symmetric mutex usage</w:t>
+      </w:r>
+      <w:r>
+        <w:rPr>
+          <w:lang w:val="en-US"/>
+        </w:rPr>
+        <w:t xml:space="preserve"> (but</w:t>
+      </w:r>
+      <w:r>
+        <w:rPr>
+          <w:lang w:val="en-US"/>
+        </w:rPr>
+        <w:t xml:space="preserve"> counters,</w:t>
+      </w:r>
+      <w:r>
+        <w:rPr>
+          <w:lang w:val="en-US"/>
+        </w:rPr>
+        <w:t xml:space="preserve"> semaphores, mutexes, pipets, queues, barriers are allowed).</w:t>
+      </w:r>
+    </w:p>
+    <w:p>
+      <w:pPr>
+        <w:rPr>
+          <w:lang w:val="en-US"/>
+        </w:rPr>
+      </w:pPr>
+      <w:r>
+        <w:rPr>
+          <w:lang w:val="en-US"/>
+        </w:rPr>
+        <w:t>Ensure that an arbitrary number of hacker and serf threads can be started (</w:t>
+      </w:r>
+      <w:proofErr w:type="gramStart"/>
+      <w:r>
+        <w:rPr>
+          <w:lang w:val="en-US"/>
+        </w:rPr>
+        <w:t>e.g.</w:t>
+      </w:r>
+      <w:proofErr w:type="gramEnd"/>
+      <w:r>
+        <w:rPr>
+          <w:lang w:val="en-US"/>
+        </w:rPr>
+        <w:t xml:space="preserve"> N=7).</w:t>
+      </w:r>
+    </w:p>
+    <w:p>
+      <w:pPr>
+        <w:rPr>
+          <w:lang w:val="en-US"/>
+        </w:rPr>
+      </w:pPr>
+      <w:r>
+        <w:rPr>
+          <w:lang w:val="en-US"/>
+        </w:rPr>
+        <w:t xml:space="preserve">Tip: do not start with the code as given in LBoS and move some statements around until it more or less seems to </w:t>
+      </w:r>
+      <w:proofErr w:type="gramStart"/>
+      <w:r>
+        <w:rPr>
+          <w:lang w:val="en-US"/>
+        </w:rPr>
+        <w:t>work, but</w:t>
+      </w:r>
+      <w:proofErr w:type="gramEnd"/>
+      <w:r>
+        <w:rPr>
+          <w:lang w:val="en-US"/>
+        </w:rPr>
+        <w:t xml:space="preserve"> start with an empty sheet and write a clean implementation.</w:t>
       </w:r>
     </w:p>
     <w:p>
@@ -745,7 +1570,7 @@
                     <pic:cNvPicPr/>
                   </pic:nvPicPr>
                   <pic:blipFill>
-                    <a:blip r:embed="rId9"/>
+                    <a:blip r:embed="rId21"/>
                     <a:stretch>
                       <a:fillRect/>
                     </a:stretch>
@@ -754,6 +1579,251 @@
                     <a:xfrm>
                       <a:off x="0" y="0"/>
                       <a:ext cx="4177168" cy="3428346"/>
+                    </a:xfrm>
+                    <a:prstGeom prst="rect">
+                      <a:avLst/>
+                    </a:prstGeom>
+                  </pic:spPr>
+                </pic:pic>
+              </a:graphicData>
+            </a:graphic>
+          </wp:inline>
+        </w:drawing>
+      </w:r>
+    </w:p>
+    <w:p>
+      <w:pPr>
+        <w:rPr>
+          <w:b/>
+          <w:bCs/>
+          <w:lang w:val="en-US"/>
+        </w:rPr>
+      </w:pPr>
+      <w:r>
+        <w:rPr>
+          <w:b/>
+          <w:bCs/>
+          <w:lang w:val="en-US"/>
+        </w:rPr>
+        <w:t>Solution:</w:t>
+      </w:r>
+    </w:p>
+    <w:p>
+      <w:pPr>
+        <w:rPr>
+          <w:lang w:val="en-US"/>
+        </w:rPr>
+      </w:pPr>
+      <w:r>
+        <w:rPr>
+          <w:lang w:val="en-US"/>
+        </w:rPr>
+        <w:t xml:space="preserve">We were able to solve this problem is a symmetric manner by creating multiple “checkpoints” using mutexes and controlling the </w:t>
+      </w:r>
+      <w:proofErr w:type="gramStart"/>
+      <w:r>
+        <w:rPr>
+          <w:lang w:val="en-US"/>
+        </w:rPr>
+        <w:t>amount</w:t>
+      </w:r>
+      <w:proofErr w:type="gramEnd"/>
+      <w:r>
+        <w:rPr>
+          <w:lang w:val="en-US"/>
+        </w:rPr>
+        <w:t xml:space="preserve"> of active threads using a multiplexer. We release 4 threads and let them board one by one, where we let the last threads call the </w:t>
+      </w:r>
+      <w:proofErr w:type="gramStart"/>
+      <w:r>
+        <w:rPr>
+          <w:lang w:val="en-US"/>
+        </w:rPr>
+        <w:t>rowboat(</w:t>
+      </w:r>
+      <w:proofErr w:type="gramEnd"/>
+      <w:r>
+        <w:rPr>
+          <w:lang w:val="en-US"/>
+        </w:rPr>
+        <w:t>) function.</w:t>
+      </w:r>
+    </w:p>
+    <w:p>
+      <w:pPr>
+        <w:rPr>
+          <w:lang w:val="en-US"/>
+        </w:rPr>
+      </w:pPr>
+      <w:r>
+        <w:rPr>
+          <w:lang w:val="en-US"/>
+        </w:rPr>
+        <w:t>For this we used the following variables</w:t>
+      </w:r>
+      <w:r>
+        <w:rPr>
+          <w:lang w:val="en-US"/>
+        </w:rPr>
+        <w:t>:</w:t>
+      </w:r>
+    </w:p>
+    <w:p>
+      <w:pPr>
+        <w:rPr>
+          <w:lang w:val="en-US"/>
+        </w:rPr>
+      </w:pPr>
+      <w:r>
+        <w:rPr>
+          <w:noProof/>
+        </w:rPr>
+        <w:drawing>
+          <wp:inline distT="0" distB="0" distL="0" distR="0" wp14:anchorId="353FC114" wp14:editId="48BBACF4">
+            <wp:extent cx="4657725" cy="2539795"/>
+            <wp:effectExtent l="0" t="0" r="0" b="0"/>
+            <wp:docPr id="17" name="Picture 17"/>
+            <wp:cNvGraphicFramePr>
+              <a:graphicFrameLocks xmlns:a="http://schemas.openxmlformats.org/drawingml/2006/main" noChangeAspect="1"/>
+            </wp:cNvGraphicFramePr>
+            <a:graphic xmlns:a="http://schemas.openxmlformats.org/drawingml/2006/main">
+              <a:graphicData uri="http://schemas.openxmlformats.org/drawingml/2006/picture">
+                <pic:pic xmlns:pic="http://schemas.openxmlformats.org/drawingml/2006/picture">
+                  <pic:nvPicPr>
+                    <pic:cNvPr id="1" name=""/>
+                    <pic:cNvPicPr/>
+                  </pic:nvPicPr>
+                  <pic:blipFill>
+                    <a:blip r:embed="rId22"/>
+                    <a:stretch>
+                      <a:fillRect/>
+                    </a:stretch>
+                  </pic:blipFill>
+                  <pic:spPr>
+                    <a:xfrm>
+                      <a:off x="0" y="0"/>
+                      <a:ext cx="4691742" cy="2558344"/>
+                    </a:xfrm>
+                    <a:prstGeom prst="rect">
+                      <a:avLst/>
+                    </a:prstGeom>
+                  </pic:spPr>
+                </pic:pic>
+              </a:graphicData>
+            </a:graphic>
+          </wp:inline>
+        </w:drawing>
+      </w:r>
+    </w:p>
+    <w:p>
+      <w:pPr>
+        <w:rPr>
+          <w:lang w:val="en-US"/>
+        </w:rPr>
+      </w:pPr>
+      <w:r>
+        <w:rPr>
+          <w:lang w:val="en-US"/>
+        </w:rPr>
+        <w:lastRenderedPageBreak/>
+        <w:t>And created the following function:</w:t>
+      </w:r>
+    </w:p>
+    <w:p>
+      <w:pPr>
+        <w:rPr>
+          <w:lang w:val="en-US"/>
+        </w:rPr>
+      </w:pPr>
+      <w:r>
+        <w:rPr>
+          <w:noProof/>
+        </w:rPr>
+        <w:drawing>
+          <wp:inline distT="0" distB="0" distL="0" distR="0" wp14:anchorId="7E01B413" wp14:editId="504A9454">
+            <wp:extent cx="5760720" cy="4218940"/>
+            <wp:effectExtent l="0" t="0" r="0" b="0"/>
+            <wp:docPr id="18" name="Picture 18"/>
+            <wp:cNvGraphicFramePr>
+              <a:graphicFrameLocks xmlns:a="http://schemas.openxmlformats.org/drawingml/2006/main" noChangeAspect="1"/>
+            </wp:cNvGraphicFramePr>
+            <a:graphic xmlns:a="http://schemas.openxmlformats.org/drawingml/2006/main">
+              <a:graphicData uri="http://schemas.openxmlformats.org/drawingml/2006/picture">
+                <pic:pic xmlns:pic="http://schemas.openxmlformats.org/drawingml/2006/picture">
+                  <pic:nvPicPr>
+                    <pic:cNvPr id="1" name=""/>
+                    <pic:cNvPicPr/>
+                  </pic:nvPicPr>
+                  <pic:blipFill>
+                    <a:blip r:embed="rId23"/>
+                    <a:stretch>
+                      <a:fillRect/>
+                    </a:stretch>
+                  </pic:blipFill>
+                  <pic:spPr>
+                    <a:xfrm>
+                      <a:off x="0" y="0"/>
+                      <a:ext cx="5760720" cy="4218940"/>
+                    </a:xfrm>
+                    <a:prstGeom prst="rect">
+                      <a:avLst/>
+                    </a:prstGeom>
+                  </pic:spPr>
+                </pic:pic>
+              </a:graphicData>
+            </a:graphic>
+          </wp:inline>
+        </w:drawing>
+      </w:r>
+    </w:p>
+    <w:p>
+      <w:pPr>
+        <w:rPr>
+          <w:lang w:val="en-US"/>
+        </w:rPr>
+      </w:pPr>
+      <w:r>
+        <w:rPr>
+          <w:lang w:val="en-US"/>
+        </w:rPr>
+        <w:t>Which is called as follows:</w:t>
+      </w:r>
+    </w:p>
+    <w:p>
+      <w:pPr>
+        <w:rPr>
+          <w:lang w:val="en-US"/>
+        </w:rPr>
+      </w:pPr>
+      <w:r>
+        <w:rPr>
+          <w:noProof/>
+        </w:rPr>
+        <w:drawing>
+          <wp:inline distT="0" distB="0" distL="0" distR="0" wp14:anchorId="3A05DC2E" wp14:editId="3A6D8A1B">
+            <wp:extent cx="5760720" cy="961390"/>
+            <wp:effectExtent l="0" t="0" r="0" b="0"/>
+            <wp:docPr id="19" name="Picture 19"/>
+            <wp:cNvGraphicFramePr>
+              <a:graphicFrameLocks xmlns:a="http://schemas.openxmlformats.org/drawingml/2006/main" noChangeAspect="1"/>
+            </wp:cNvGraphicFramePr>
+            <a:graphic xmlns:a="http://schemas.openxmlformats.org/drawingml/2006/main">
+              <a:graphicData uri="http://schemas.openxmlformats.org/drawingml/2006/picture">
+                <pic:pic xmlns:pic="http://schemas.openxmlformats.org/drawingml/2006/picture">
+                  <pic:nvPicPr>
+                    <pic:cNvPr id="1" name=""/>
+                    <pic:cNvPicPr/>
+                  </pic:nvPicPr>
+                  <pic:blipFill>
+                    <a:blip r:embed="rId24"/>
+                    <a:stretch>
+                      <a:fillRect/>
+                    </a:stretch>
+                  </pic:blipFill>
+                  <pic:spPr>
+                    <a:xfrm>
+                      <a:off x="0" y="0"/>
+                      <a:ext cx="5760720" cy="961390"/>
                     </a:xfrm>
                     <a:prstGeom prst="rect">
                       <a:avLst/>
@@ -2873,6 +3943,7 @@
     <w:lsdException w:name="HTML Sample" w:semiHidden="1" w:unhideWhenUsed="1"/>
     <w:lsdException w:name="HTML Typewriter" w:semiHidden="1" w:unhideWhenUsed="1"/>
     <w:lsdException w:name="HTML Variable" w:semiHidden="1" w:unhideWhenUsed="1"/>
+    <w:lsdException w:name="Normal Table" w:semiHidden="1" w:unhideWhenUsed="1"/>
     <w:lsdException w:name="annotation subject" w:semiHidden="1" w:unhideWhenUsed="1"/>
     <w:lsdException w:name="No List" w:semiHidden="1" w:unhideWhenUsed="1"/>
     <w:lsdException w:name="Outline List 1" w:semiHidden="1" w:unhideWhenUsed="1"/>
@@ -2915,8 +3986,11 @@
     <w:lsdException w:name="Table Contemporary" w:semiHidden="1" w:unhideWhenUsed="1"/>
     <w:lsdException w:name="Table Elegant" w:semiHidden="1" w:unhideWhenUsed="1"/>
     <w:lsdException w:name="Table Professional" w:semiHidden="1" w:unhideWhenUsed="1"/>
+    <w:lsdException w:name="Table Subtle 1" w:semiHidden="1" w:unhideWhenUsed="1"/>
     <w:lsdException w:name="Table Subtle 2" w:semiHidden="1" w:unhideWhenUsed="1"/>
     <w:lsdException w:name="Table Web 1" w:semiHidden="1" w:unhideWhenUsed="1"/>
+    <w:lsdException w:name="Table Web 2" w:semiHidden="1" w:unhideWhenUsed="1"/>
+    <w:lsdException w:name="Table Web 3" w:semiHidden="1" w:unhideWhenUsed="1"/>
     <w:lsdException w:name="Balloon Text" w:semiHidden="1" w:unhideWhenUsed="1"/>
     <w:lsdException w:name="Table Grid" w:uiPriority="39"/>
     <w:lsdException w:name="Table Theme" w:semiHidden="1" w:unhideWhenUsed="1"/>
@@ -3982,25 +5056,16 @@
 </file>
 
 <file path=customXml/item1.xml><?xml version="1.0" encoding="utf-8"?>
-<b:Sources xmlns:b="http://schemas.openxmlformats.org/officeDocument/2006/bibliography" xmlns="http://schemas.openxmlformats.org/officeDocument/2006/bibliography" SelectedStyle="\APASixthEditionOfficeOnline.xsl" StyleName="APA" Version="6"/>
-</file>
-
-<file path=customXml/item2.xml><?xml version="1.0" encoding="utf-8"?>
 <p:properties xmlns:p="http://schemas.microsoft.com/office/2006/metadata/properties" xmlns:xsi="http://www.w3.org/2001/XMLSchema-instance" xmlns:pc="http://schemas.microsoft.com/office/infopath/2007/PartnerControls">
   <documentManagement/>
 </p:properties>
 </file>
 
-<file path=customXml/item3.xml><?xml version="1.0" encoding="utf-8"?>
-<?mso-contentType ?>
-<FormTemplates xmlns="http://schemas.microsoft.com/sharepoint/v3/contenttype/forms">
-  <Display>DocumentLibraryForm</Display>
-  <Edit>DocumentLibraryForm</Edit>
-  <New>DocumentLibraryForm</New>
-</FormTemplates>
+<file path=customXml/item2.xml><?xml version="1.0" encoding="utf-8"?>
+<b:Sources xmlns:b="http://schemas.openxmlformats.org/officeDocument/2006/bibliography" xmlns="http://schemas.openxmlformats.org/officeDocument/2006/bibliography" SelectedStyle="\APASixthEditionOfficeOnline.xsl" StyleName="APA" Version="6"/>
 </file>
 
-<file path=customXml/item4.xml><?xml version="1.0" encoding="utf-8"?>
+<file path=customXml/item3.xml><?xml version="1.0" encoding="utf-8"?>
 <ct:contentTypeSchema xmlns:ct="http://schemas.microsoft.com/office/2006/metadata/contentType" xmlns:ma="http://schemas.microsoft.com/office/2006/metadata/properties/metaAttributes" ct:_="" ma:_="" ma:contentTypeName="Document" ma:contentTypeID="0x0101004D43F47BAB1AF54DA382DC2E30CB6F48" ma:contentTypeVersion="0" ma:contentTypeDescription="Create a new document." ma:contentTypeScope="" ma:versionID="ea7238d2a2a8bee956b9a53ca5bc6b9d">
   <xsd:schema xmlns:xsd="http://www.w3.org/2001/XMLSchema" xmlns:xs="http://www.w3.org/2001/XMLSchema" xmlns:p="http://schemas.microsoft.com/office/2006/metadata/properties" targetNamespace="http://schemas.microsoft.com/office/2006/metadata/properties" ma:root="true" ma:fieldsID="067e30616eeadeb776f014c5fbcfd813">
     <xsd:element name="properties">
@@ -4114,15 +5179,16 @@
 </ct:contentTypeSchema>
 </file>
 
-<file path=customXml/itemProps1.xml><?xml version="1.0" encoding="utf-8"?>
-<ds:datastoreItem xmlns:ds="http://schemas.openxmlformats.org/officeDocument/2006/customXml" ds:itemID="{D21DC68A-1E03-48D0-87F6-279EF86FA5D2}">
-  <ds:schemaRefs>
-    <ds:schemaRef ds:uri="http://schemas.openxmlformats.org/officeDocument/2006/bibliography"/>
-  </ds:schemaRefs>
-</ds:datastoreItem>
+<file path=customXml/item4.xml><?xml version="1.0" encoding="utf-8"?>
+<?mso-contentType ?>
+<FormTemplates xmlns="http://schemas.microsoft.com/sharepoint/v3/contenttype/forms">
+  <Display>DocumentLibraryForm</Display>
+  <Edit>DocumentLibraryForm</Edit>
+  <New>DocumentLibraryForm</New>
+</FormTemplates>
 </file>
 
-<file path=customXml/itemProps2.xml><?xml version="1.0" encoding="utf-8"?>
+<file path=customXml/itemProps1.xml><?xml version="1.0" encoding="utf-8"?>
 <ds:datastoreItem xmlns:ds="http://schemas.openxmlformats.org/officeDocument/2006/customXml" ds:itemID="{4DFFA25F-07D1-42B3-91D0-8D559458605B}">
   <ds:schemaRefs>
     <ds:schemaRef ds:uri="http://schemas.microsoft.com/office/2006/metadata/properties"/>
@@ -4131,15 +5197,15 @@
 </ds:datastoreItem>
 </file>
 
-<file path=customXml/itemProps3.xml><?xml version="1.0" encoding="utf-8"?>
-<ds:datastoreItem xmlns:ds="http://schemas.openxmlformats.org/officeDocument/2006/customXml" ds:itemID="{90B0ECFF-0A44-4DE4-B179-6E69D770F2BD}">
+<file path=customXml/itemProps2.xml><?xml version="1.0" encoding="utf-8"?>
+<ds:datastoreItem xmlns:ds="http://schemas.openxmlformats.org/officeDocument/2006/customXml" ds:itemID="{D21DC68A-1E03-48D0-87F6-279EF86FA5D2}">
   <ds:schemaRefs>
-    <ds:schemaRef ds:uri="http://schemas.microsoft.com/sharepoint/v3/contenttype/forms"/>
+    <ds:schemaRef ds:uri="http://schemas.openxmlformats.org/officeDocument/2006/bibliography"/>
   </ds:schemaRefs>
 </ds:datastoreItem>
 </file>
 
-<file path=customXml/itemProps4.xml><?xml version="1.0" encoding="utf-8"?>
+<file path=customXml/itemProps3.xml><?xml version="1.0" encoding="utf-8"?>
 <ds:datastoreItem xmlns:ds="http://schemas.openxmlformats.org/officeDocument/2006/customXml" ds:itemID="{DC2A9464-9BB5-451A-B05D-3DADC5DC6CEC}">
   <ds:schemaRefs>
     <ds:schemaRef ds:uri="http://schemas.microsoft.com/office/2006/metadata/contentType"/>
@@ -4153,4 +5219,12 @@
     <ds:schemaRef ds:uri="http://schemas.microsoft.com/office/infopath/2007/PartnerControls"/>
   </ds:schemaRefs>
 </ds:datastoreItem>
+</file>
+
+<file path=customXml/itemProps4.xml><?xml version="1.0" encoding="utf-8"?>
+<ds:datastoreItem xmlns:ds="http://schemas.openxmlformats.org/officeDocument/2006/customXml" ds:itemID="{90B0ECFF-0A44-4DE4-B179-6E69D770F2BD}">
+  <ds:schemaRefs>
+    <ds:schemaRef ds:uri="http://schemas.microsoft.com/sharepoint/v3/contenttype/forms"/>
+  </ds:schemaRefs>
+</ds:datastoreItem>
 </file>
</xml_diff>

<commit_message>
Add extra info for the river crossing
</commit_message>
<xml_diff>
--- a/Week3/Week3.docx
+++ b/Week3/Week3.docx
@@ -141,21 +141,7 @@
         <w:rPr>
           <w:lang w:val="en-US"/>
         </w:rPr>
-        <w:t>We solved this problem with an implementation of the dining philosophers code that breaks the circular waiting in the original solution. This is done by having at least 1 “</w:t>
-      </w:r>
-      <w:proofErr w:type="gramStart"/>
-      <w:r>
-        <w:rPr>
-          <w:lang w:val="en-US"/>
-        </w:rPr>
-        <w:t>left handed</w:t>
-      </w:r>
-      <w:proofErr w:type="gramEnd"/>
-      <w:r>
-        <w:rPr>
-          <w:lang w:val="en-US"/>
-        </w:rPr>
-        <w:t>” and “right handed” philosopher at the table. “handedness” in this case means which fork is picked up first. Because of this asymmetry there is no possibility that we end up in a situation where all philosophers are holding a fork and waiting for another.</w:t>
+        <w:t>We solved this problem with an implementation of the dining philosophers code that breaks the circular waiting in the original solution. This is done by having at least 1 “left handed” and “right handed” philosopher at the table. “handedness” in this case means which fork is picked up first. Because of this asymmetry there is no possibility that we end up in a situation where all philosophers are holding a fork and waiting for another.</w:t>
       </w:r>
     </w:p>
     <w:p>
@@ -378,21 +364,7 @@
         <w:rPr>
           <w:lang w:val="en-US"/>
         </w:rPr>
-        <w:t xml:space="preserve">reindeer </w:t>
-      </w:r>
-      <w:proofErr w:type="gramStart"/>
-      <w:r>
-        <w:rPr>
-          <w:lang w:val="en-US"/>
-        </w:rPr>
-        <w:t>don't</w:t>
-      </w:r>
-      <w:proofErr w:type="gramEnd"/>
-      <w:r>
-        <w:rPr>
-          <w:lang w:val="en-US"/>
-        </w:rPr>
-        <w:t xml:space="preserve"> have priority</w:t>
+        <w:t>reindeer don't have priority</w:t>
       </w:r>
       <w:r>
         <w:rPr>
@@ -413,7 +385,6 @@
         <w:t xml:space="preserve">Furthermore: the elf's </w:t>
       </w:r>
       <w:proofErr w:type="spellStart"/>
-      <w:proofErr w:type="gramStart"/>
       <w:r>
         <w:rPr>
           <w:rFonts w:ascii="Courier New" w:hAnsi="Courier New" w:cs="Courier New"/>
@@ -427,15 +398,7 @@
           <w:rFonts w:ascii="Courier New" w:hAnsi="Courier New" w:cs="Courier New"/>
           <w:lang w:val="en-US"/>
         </w:rPr>
-        <w:t>(</w:t>
-      </w:r>
-      <w:proofErr w:type="gramEnd"/>
-      <w:r>
-        <w:rPr>
-          <w:rFonts w:ascii="Courier New" w:hAnsi="Courier New" w:cs="Courier New"/>
-          <w:lang w:val="en-US"/>
-        </w:rPr>
-        <w:t>)</w:t>
+        <w:t>()</w:t>
       </w:r>
       <w:r>
         <w:rPr>
@@ -489,21 +452,7 @@
         <w:rPr>
           <w:lang w:val="en-US"/>
         </w:rPr>
-        <w:t>Ensure that an arbitrary number of elf threads can be started (</w:t>
-      </w:r>
-      <w:proofErr w:type="gramStart"/>
-      <w:r>
-        <w:rPr>
-          <w:lang w:val="en-US"/>
-        </w:rPr>
-        <w:t>e.g.</w:t>
-      </w:r>
-      <w:proofErr w:type="gramEnd"/>
-      <w:r>
-        <w:rPr>
-          <w:lang w:val="en-US"/>
-        </w:rPr>
-        <w:t xml:space="preserve"> N=7)</w:t>
+        <w:t>Ensure that an arbitrary number of elf threads can be started (e.g. N=7)</w:t>
       </w:r>
     </w:p>
     <w:p>
@@ -533,21 +482,7 @@
         <w:rPr>
           <w:lang w:val="en-US"/>
         </w:rPr>
-        <w:t xml:space="preserve">For this we created 2 different solutions. The first solutions </w:t>
-      </w:r>
-      <w:proofErr w:type="gramStart"/>
-      <w:r>
-        <w:rPr>
-          <w:lang w:val="en-US"/>
-        </w:rPr>
-        <w:t>solves</w:t>
-      </w:r>
-      <w:proofErr w:type="gramEnd"/>
-      <w:r>
-        <w:rPr>
-          <w:lang w:val="en-US"/>
-        </w:rPr>
-        <w:t xml:space="preserve"> the problem of starvation by implementing 2 different mutexes, one for the elves and one for the reindeer. These work independently of one another. The drawback to this solution is that </w:t>
+        <w:t xml:space="preserve">For this we created 2 different solutions. The first solutions solves the problem of starvation by implementing 2 different mutexes, one for the elves and one for the reindeer. These work independently of one another. The drawback to this solution is that </w:t>
       </w:r>
       <w:r>
         <w:rPr>
@@ -762,21 +697,7 @@
         <w:rPr>
           <w:lang w:val="en-US"/>
         </w:rPr>
-        <w:t xml:space="preserve">The second solution is more similar to the one from the </w:t>
-      </w:r>
-      <w:proofErr w:type="gramStart"/>
-      <w:r>
-        <w:rPr>
-          <w:lang w:val="en-US"/>
-        </w:rPr>
-        <w:t>book, but</w:t>
-      </w:r>
-      <w:proofErr w:type="gramEnd"/>
-      <w:r>
-        <w:rPr>
-          <w:lang w:val="en-US"/>
-        </w:rPr>
-        <w:t xml:space="preserve"> uses a turnstile for the elves controlled by the reindeer and </w:t>
+        <w:t xml:space="preserve">The second solution is more similar to the one from the book, but uses a turnstile for the elves controlled by the reindeer and </w:t>
       </w:r>
       <w:r>
         <w:rPr>
@@ -1051,21 +972,7 @@
         <w:rPr>
           <w:lang w:val="en-US"/>
         </w:rPr>
-        <w:t>Ensure that an arbitrary number of H and O threads can be started (</w:t>
-      </w:r>
-      <w:proofErr w:type="gramStart"/>
-      <w:r>
-        <w:rPr>
-          <w:lang w:val="en-US"/>
-        </w:rPr>
-        <w:t>e.g.</w:t>
-      </w:r>
-      <w:proofErr w:type="gramEnd"/>
-      <w:r>
-        <w:rPr>
-          <w:lang w:val="en-US"/>
-        </w:rPr>
-        <w:t xml:space="preserve"> N=</w:t>
+        <w:t>Ensure that an arbitrary number of H and O threads can be started (e.g. N=</w:t>
       </w:r>
       <w:r>
         <w:rPr>
@@ -1246,21 +1153,7 @@
         <w:rPr>
           <w:lang w:val="en-US"/>
         </w:rPr>
-        <w:t>Ensure that an arbitrary number of hacker and serf threads can be started (</w:t>
-      </w:r>
-      <w:proofErr w:type="gramStart"/>
-      <w:r>
-        <w:rPr>
-          <w:lang w:val="en-US"/>
-        </w:rPr>
-        <w:t>e.g.</w:t>
-      </w:r>
-      <w:proofErr w:type="gramEnd"/>
-      <w:r>
-        <w:rPr>
-          <w:lang w:val="en-US"/>
-        </w:rPr>
-        <w:t xml:space="preserve"> N=7).</w:t>
+        <w:t>Ensure that an arbitrary number of hacker and serf threads can be started (e.g. N=7).</w:t>
       </w:r>
     </w:p>
     <w:p>
@@ -1273,21 +1166,7 @@
         <w:rPr>
           <w:lang w:val="en-US"/>
         </w:rPr>
-        <w:t xml:space="preserve">Tip: do not start with the code as given in LBoS and move some statements around until it more or less seems to </w:t>
-      </w:r>
-      <w:proofErr w:type="gramStart"/>
-      <w:r>
-        <w:rPr>
-          <w:lang w:val="en-US"/>
-        </w:rPr>
-        <w:t>work, but</w:t>
-      </w:r>
-      <w:proofErr w:type="gramEnd"/>
-      <w:r>
-        <w:rPr>
-          <w:lang w:val="en-US"/>
-        </w:rPr>
-        <w:t xml:space="preserve"> start with an empty sheet and write a clean implementation.</w:t>
+        <w:t>Tip: do not start with the code as given in LBoS and move some statements around until it more or less seems to work, but start with an empty sheet and write a clean implementation.</w:t>
       </w:r>
     </w:p>
     <w:p>
@@ -1618,35 +1497,73 @@
         <w:rPr>
           <w:lang w:val="en-US"/>
         </w:rPr>
-        <w:t xml:space="preserve">We were able to solve this problem is a symmetric manner by creating multiple “checkpoints” using mutexes and controlling the </w:t>
-      </w:r>
-      <w:proofErr w:type="gramStart"/>
-      <w:r>
-        <w:rPr>
-          <w:lang w:val="en-US"/>
-        </w:rPr>
-        <w:t>amount</w:t>
-      </w:r>
-      <w:proofErr w:type="gramEnd"/>
-      <w:r>
-        <w:rPr>
-          <w:lang w:val="en-US"/>
-        </w:rPr>
-        <w:t xml:space="preserve"> of active threads using a multiplexer. We release 4 threads and let them board one by one, where we let the last threads call the </w:t>
-      </w:r>
-      <w:proofErr w:type="gramStart"/>
-      <w:r>
-        <w:rPr>
-          <w:lang w:val="en-US"/>
-        </w:rPr>
-        <w:t>rowboat(</w:t>
-      </w:r>
-      <w:proofErr w:type="gramEnd"/>
-      <w:r>
-        <w:rPr>
-          <w:lang w:val="en-US"/>
-        </w:rPr>
-        <w:t>) function.</w:t>
+        <w:t>We were able to solve this problem i</w:t>
+      </w:r>
+      <w:r>
+        <w:rPr>
+          <w:lang w:val="en-US"/>
+        </w:rPr>
+        <w:t>n</w:t>
+      </w:r>
+      <w:r>
+        <w:rPr>
+          <w:lang w:val="en-US"/>
+        </w:rPr>
+        <w:t xml:space="preserve"> a symmetric manner by creating multiple “checkpoints” using mutexes</w:t>
+      </w:r>
+      <w:r>
+        <w:rPr>
+          <w:lang w:val="en-US"/>
+        </w:rPr>
+        <w:t>, a turnstile to</w:t>
+      </w:r>
+      <w:r>
+        <w:rPr>
+          <w:lang w:val="en-US"/>
+        </w:rPr>
+        <w:t xml:space="preserve"> control the </w:t>
+      </w:r>
+      <w:r>
+        <w:rPr>
+          <w:lang w:val="en-US"/>
+        </w:rPr>
+        <w:t>number</w:t>
+      </w:r>
+      <w:r>
+        <w:rPr>
+          <w:lang w:val="en-US"/>
+        </w:rPr>
+        <w:t xml:space="preserve"> of </w:t>
+      </w:r>
+      <w:r>
+        <w:rPr>
+          <w:lang w:val="en-US"/>
+        </w:rPr>
+        <w:t>passengers who can embark</w:t>
+      </w:r>
+      <w:r>
+        <w:rPr>
+          <w:lang w:val="en-US"/>
+        </w:rPr>
+        <w:t xml:space="preserve"> and a multiplex to control the </w:t>
+      </w:r>
+      <w:r>
+        <w:rPr>
+          <w:lang w:val="en-US"/>
+        </w:rPr>
+        <w:t>number</w:t>
+      </w:r>
+      <w:r>
+        <w:rPr>
+          <w:lang w:val="en-US"/>
+        </w:rPr>
+        <w:t xml:space="preserve"> of passengers who can register for a boat trip</w:t>
+      </w:r>
+      <w:r>
+        <w:rPr>
+          <w:lang w:val="en-US"/>
+        </w:rPr>
+        <w:t xml:space="preserve">. </w:t>
       </w:r>
     </w:p>
     <w:p>
@@ -1786,6 +1703,194 @@
         <w:rPr>
           <w:lang w:val="en-US"/>
         </w:rPr>
+        <w:t xml:space="preserve">The first thing that this code does is allow only five threads to enter at the same time.  This makes sure that only one boatload of threads can pass through. If you would </w:t>
+      </w:r>
+      <w:r>
+        <w:rPr>
+          <w:lang w:val="en-US"/>
+        </w:rPr>
+        <w:t>allow</w:t>
+      </w:r>
+      <w:r>
+        <w:rPr>
+          <w:lang w:val="en-US"/>
+        </w:rPr>
+        <w:t xml:space="preserve"> </w:t>
+      </w:r>
+      <w:r>
+        <w:rPr>
+          <w:lang w:val="en-US"/>
+        </w:rPr>
+        <w:t>four threads.</w:t>
+      </w:r>
+      <w:r>
+        <w:rPr>
+          <w:lang w:val="en-US"/>
+        </w:rPr>
+        <w:t xml:space="preserve"> </w:t>
+      </w:r>
+      <w:r>
+        <w:rPr>
+          <w:lang w:val="en-US"/>
+        </w:rPr>
+        <w:t>I</w:t>
+      </w:r>
+      <w:r>
+        <w:rPr>
+          <w:lang w:val="en-US"/>
+        </w:rPr>
+        <w:t>t would block because you have t</w:t>
+      </w:r>
+      <w:r>
+        <w:rPr>
+          <w:lang w:val="en-US"/>
+        </w:rPr>
+        <w:t xml:space="preserve">he </w:t>
+      </w:r>
+      <w:r>
+        <w:rPr>
+          <w:lang w:val="en-US"/>
+        </w:rPr>
+        <w:t>possibility of having three hackers and one serf</w:t>
+      </w:r>
+      <w:r>
+        <w:rPr>
+          <w:lang w:val="en-US"/>
+        </w:rPr>
+        <w:t xml:space="preserve"> or thee serfs and one hacker</w:t>
+      </w:r>
+      <w:r>
+        <w:rPr>
+          <w:lang w:val="en-US"/>
+        </w:rPr>
+        <w:t xml:space="preserve">.  </w:t>
+      </w:r>
+      <w:r>
+        <w:rPr>
+          <w:lang w:val="en-US"/>
+        </w:rPr>
+        <w:t>This is where the multiplex</w:t>
+      </w:r>
+      <w:r>
+        <w:rPr>
+          <w:lang w:val="en-US"/>
+        </w:rPr>
+        <w:t xml:space="preserve"> </w:t>
+      </w:r>
+      <w:r>
+        <w:rPr>
+          <w:lang w:val="en-US"/>
+        </w:rPr>
+        <w:t>is used for.</w:t>
+      </w:r>
+    </w:p>
+    <w:p>
+      <w:pPr>
+        <w:rPr>
+          <w:lang w:val="en-US"/>
+        </w:rPr>
+      </w:pPr>
+      <w:r>
+        <w:rPr>
+          <w:lang w:val="en-US"/>
+        </w:rPr>
+        <w:t xml:space="preserve">We then count the number of serfs and hackers if we find a valid configuration then we allow those threads through the turnstile. In our code, it is passed as </w:t>
+      </w:r>
+      <w:proofErr w:type="spellStart"/>
+      <w:r>
+        <w:rPr>
+          <w:lang w:val="en-US"/>
+        </w:rPr>
+        <w:t>my_semaphore</w:t>
+      </w:r>
+      <w:proofErr w:type="spellEnd"/>
+      <w:r>
+        <w:rPr>
+          <w:lang w:val="en-US"/>
+        </w:rPr>
+        <w:t xml:space="preserve">. </w:t>
+      </w:r>
+    </w:p>
+    <w:p>
+      <w:pPr>
+        <w:rPr>
+          <w:lang w:val="en-US"/>
+        </w:rPr>
+      </w:pPr>
+    </w:p>
+    <w:p>
+      <w:pPr>
+        <w:rPr>
+          <w:lang w:val="en-US"/>
+        </w:rPr>
+      </w:pPr>
+      <w:r>
+        <w:rPr>
+          <w:lang w:val="en-US"/>
+        </w:rPr>
+        <w:t>We then count the number of threads that have embarked. The last on rows the boat. Our last step is to have all threads at the barrier. This means all threads have disembarked. We then allow new threads to register as passengers.</w:t>
+      </w:r>
+    </w:p>
+    <w:p>
+      <w:pPr>
+        <w:rPr>
+          <w:lang w:val="en-US"/>
+        </w:rPr>
+      </w:pPr>
+    </w:p>
+    <w:p>
+      <w:pPr>
+        <w:rPr>
+          <w:lang w:val="en-US"/>
+        </w:rPr>
+      </w:pPr>
+    </w:p>
+    <w:p>
+      <w:pPr>
+        <w:rPr>
+          <w:lang w:val="en-US"/>
+        </w:rPr>
+      </w:pPr>
+    </w:p>
+    <w:p>
+      <w:pPr>
+        <w:rPr>
+          <w:lang w:val="en-US"/>
+        </w:rPr>
+      </w:pPr>
+    </w:p>
+    <w:p>
+      <w:pPr>
+        <w:rPr>
+          <w:lang w:val="en-US"/>
+        </w:rPr>
+      </w:pPr>
+    </w:p>
+    <w:p>
+      <w:pPr>
+        <w:rPr>
+          <w:lang w:val="en-US"/>
+        </w:rPr>
+      </w:pPr>
+    </w:p>
+    <w:p>
+      <w:pPr>
+        <w:rPr>
+          <w:lang w:val="en-US"/>
+        </w:rPr>
+      </w:pPr>
+    </w:p>
+    <w:p>
+      <w:pPr>
+        <w:rPr>
+          <w:lang w:val="en-US"/>
+        </w:rPr>
+      </w:pPr>
+      <w:r>
+        <w:rPr>
+          <w:lang w:val="en-US"/>
+        </w:rPr>
+        <w:lastRenderedPageBreak/>
         <w:t>Which is called as follows:</w:t>
       </w:r>
     </w:p>
@@ -2031,6 +2136,119 @@
     </w:lvl>
   </w:abstractNum>
   <w:abstractNum w:abstractNumId="2" w15:restartNumberingAfterBreak="0">
+    <w:nsid w:val="173E5C82"/>
+    <w:multiLevelType w:val="hybridMultilevel"/>
+    <w:tmpl w:val="4FDC206A"/>
+    <w:lvl w:ilvl="0" w:tplc="04090001">
+      <w:start w:val="1"/>
+      <w:numFmt w:val="bullet"/>
+      <w:lvlText w:val=""/>
+      <w:lvlJc w:val="left"/>
+      <w:pPr>
+        <w:ind w:left="720" w:hanging="360"/>
+      </w:pPr>
+      <w:rPr>
+        <w:rFonts w:ascii="Symbol" w:hAnsi="Symbol" w:hint="default"/>
+      </w:rPr>
+    </w:lvl>
+    <w:lvl w:ilvl="1" w:tplc="04090003" w:tentative="1">
+      <w:start w:val="1"/>
+      <w:numFmt w:val="bullet"/>
+      <w:lvlText w:val="o"/>
+      <w:lvlJc w:val="left"/>
+      <w:pPr>
+        <w:ind w:left="1440" w:hanging="360"/>
+      </w:pPr>
+      <w:rPr>
+        <w:rFonts w:ascii="Courier New" w:hAnsi="Courier New" w:cs="Courier New" w:hint="default"/>
+      </w:rPr>
+    </w:lvl>
+    <w:lvl w:ilvl="2" w:tplc="04090005" w:tentative="1">
+      <w:start w:val="1"/>
+      <w:numFmt w:val="bullet"/>
+      <w:lvlText w:val=""/>
+      <w:lvlJc w:val="left"/>
+      <w:pPr>
+        <w:ind w:left="2160" w:hanging="360"/>
+      </w:pPr>
+      <w:rPr>
+        <w:rFonts w:ascii="Wingdings" w:hAnsi="Wingdings" w:hint="default"/>
+      </w:rPr>
+    </w:lvl>
+    <w:lvl w:ilvl="3" w:tplc="04090001" w:tentative="1">
+      <w:start w:val="1"/>
+      <w:numFmt w:val="bullet"/>
+      <w:lvlText w:val=""/>
+      <w:lvlJc w:val="left"/>
+      <w:pPr>
+        <w:ind w:left="2880" w:hanging="360"/>
+      </w:pPr>
+      <w:rPr>
+        <w:rFonts w:ascii="Symbol" w:hAnsi="Symbol" w:hint="default"/>
+      </w:rPr>
+    </w:lvl>
+    <w:lvl w:ilvl="4" w:tplc="04090003" w:tentative="1">
+      <w:start w:val="1"/>
+      <w:numFmt w:val="bullet"/>
+      <w:lvlText w:val="o"/>
+      <w:lvlJc w:val="left"/>
+      <w:pPr>
+        <w:ind w:left="3600" w:hanging="360"/>
+      </w:pPr>
+      <w:rPr>
+        <w:rFonts w:ascii="Courier New" w:hAnsi="Courier New" w:cs="Courier New" w:hint="default"/>
+      </w:rPr>
+    </w:lvl>
+    <w:lvl w:ilvl="5" w:tplc="04090005" w:tentative="1">
+      <w:start w:val="1"/>
+      <w:numFmt w:val="bullet"/>
+      <w:lvlText w:val=""/>
+      <w:lvlJc w:val="left"/>
+      <w:pPr>
+        <w:ind w:left="4320" w:hanging="360"/>
+      </w:pPr>
+      <w:rPr>
+        <w:rFonts w:ascii="Wingdings" w:hAnsi="Wingdings" w:hint="default"/>
+      </w:rPr>
+    </w:lvl>
+    <w:lvl w:ilvl="6" w:tplc="04090001" w:tentative="1">
+      <w:start w:val="1"/>
+      <w:numFmt w:val="bullet"/>
+      <w:lvlText w:val=""/>
+      <w:lvlJc w:val="left"/>
+      <w:pPr>
+        <w:ind w:left="5040" w:hanging="360"/>
+      </w:pPr>
+      <w:rPr>
+        <w:rFonts w:ascii="Symbol" w:hAnsi="Symbol" w:hint="default"/>
+      </w:rPr>
+    </w:lvl>
+    <w:lvl w:ilvl="7" w:tplc="04090003" w:tentative="1">
+      <w:start w:val="1"/>
+      <w:numFmt w:val="bullet"/>
+      <w:lvlText w:val="o"/>
+      <w:lvlJc w:val="left"/>
+      <w:pPr>
+        <w:ind w:left="5760" w:hanging="360"/>
+      </w:pPr>
+      <w:rPr>
+        <w:rFonts w:ascii="Courier New" w:hAnsi="Courier New" w:cs="Courier New" w:hint="default"/>
+      </w:rPr>
+    </w:lvl>
+    <w:lvl w:ilvl="8" w:tplc="04090005" w:tentative="1">
+      <w:start w:val="1"/>
+      <w:numFmt w:val="bullet"/>
+      <w:lvlText w:val=""/>
+      <w:lvlJc w:val="left"/>
+      <w:pPr>
+        <w:ind w:left="6480" w:hanging="360"/>
+      </w:pPr>
+      <w:rPr>
+        <w:rFonts w:ascii="Wingdings" w:hAnsi="Wingdings" w:hint="default"/>
+      </w:rPr>
+    </w:lvl>
+  </w:abstractNum>
+  <w:abstractNum w:abstractNumId="3" w15:restartNumberingAfterBreak="0">
     <w:nsid w:val="18AF1D56"/>
     <w:multiLevelType w:val="hybridMultilevel"/>
     <w:tmpl w:val="266A2B2E"/>
@@ -2142,7 +2360,7 @@
       </w:rPr>
     </w:lvl>
   </w:abstractNum>
-  <w:abstractNum w:abstractNumId="3" w15:restartNumberingAfterBreak="0">
+  <w:abstractNum w:abstractNumId="4" w15:restartNumberingAfterBreak="0">
     <w:nsid w:val="226D76DB"/>
     <w:multiLevelType w:val="hybridMultilevel"/>
     <w:tmpl w:val="0FE8B192"/>
@@ -2255,7 +2473,7 @@
       </w:rPr>
     </w:lvl>
   </w:abstractNum>
-  <w:abstractNum w:abstractNumId="4" w15:restartNumberingAfterBreak="0">
+  <w:abstractNum w:abstractNumId="5" w15:restartNumberingAfterBreak="0">
     <w:nsid w:val="2A71598B"/>
     <w:multiLevelType w:val="hybridMultilevel"/>
     <w:tmpl w:val="046CF164"/>
@@ -2367,7 +2585,7 @@
       </w:rPr>
     </w:lvl>
   </w:abstractNum>
-  <w:abstractNum w:abstractNumId="5" w15:restartNumberingAfterBreak="0">
+  <w:abstractNum w:abstractNumId="6" w15:restartNumberingAfterBreak="0">
     <w:nsid w:val="345A143C"/>
     <w:multiLevelType w:val="hybridMultilevel"/>
     <w:tmpl w:val="CD7E0616"/>
@@ -2480,7 +2698,7 @@
       </w:pPr>
     </w:lvl>
   </w:abstractNum>
-  <w:abstractNum w:abstractNumId="6" w15:restartNumberingAfterBreak="0">
+  <w:abstractNum w:abstractNumId="7" w15:restartNumberingAfterBreak="0">
     <w:nsid w:val="38641527"/>
     <w:multiLevelType w:val="hybridMultilevel"/>
     <w:tmpl w:val="4648C016"/>
@@ -2622,7 +2840,7 @@
       </w:rPr>
     </w:lvl>
   </w:abstractNum>
-  <w:abstractNum w:abstractNumId="7" w15:restartNumberingAfterBreak="0">
+  <w:abstractNum w:abstractNumId="8" w15:restartNumberingAfterBreak="0">
     <w:nsid w:val="4A96291C"/>
     <w:multiLevelType w:val="hybridMultilevel"/>
     <w:tmpl w:val="80C0E13A"/>
@@ -2734,7 +2952,7 @@
       </w:rPr>
     </w:lvl>
   </w:abstractNum>
-  <w:abstractNum w:abstractNumId="8" w15:restartNumberingAfterBreak="0">
+  <w:abstractNum w:abstractNumId="9" w15:restartNumberingAfterBreak="0">
     <w:nsid w:val="4E056238"/>
     <w:multiLevelType w:val="hybridMultilevel"/>
     <w:tmpl w:val="75BE9A20"/>
@@ -2846,7 +3064,7 @@
       </w:rPr>
     </w:lvl>
   </w:abstractNum>
-  <w:abstractNum w:abstractNumId="9" w15:restartNumberingAfterBreak="0">
+  <w:abstractNum w:abstractNumId="10" w15:restartNumberingAfterBreak="0">
     <w:nsid w:val="527D46F6"/>
     <w:multiLevelType w:val="hybridMultilevel"/>
     <w:tmpl w:val="10889218"/>
@@ -2959,7 +3177,7 @@
       </w:rPr>
     </w:lvl>
   </w:abstractNum>
-  <w:abstractNum w:abstractNumId="10" w15:restartNumberingAfterBreak="0">
+  <w:abstractNum w:abstractNumId="11" w15:restartNumberingAfterBreak="0">
     <w:nsid w:val="53EA75C4"/>
     <w:multiLevelType w:val="hybridMultilevel"/>
     <w:tmpl w:val="5C8E512A"/>
@@ -3071,7 +3289,7 @@
       </w:rPr>
     </w:lvl>
   </w:abstractNum>
-  <w:abstractNum w:abstractNumId="11" w15:restartNumberingAfterBreak="0">
+  <w:abstractNum w:abstractNumId="12" w15:restartNumberingAfterBreak="0">
     <w:nsid w:val="5EDA187C"/>
     <w:multiLevelType w:val="hybridMultilevel"/>
     <w:tmpl w:val="EEBC271C"/>
@@ -3160,7 +3378,7 @@
       </w:pPr>
     </w:lvl>
   </w:abstractNum>
-  <w:abstractNum w:abstractNumId="12" w15:restartNumberingAfterBreak="0">
+  <w:abstractNum w:abstractNumId="13" w15:restartNumberingAfterBreak="0">
     <w:nsid w:val="63E22ED9"/>
     <w:multiLevelType w:val="hybridMultilevel"/>
     <w:tmpl w:val="1C8206F4"/>
@@ -3272,7 +3490,7 @@
       </w:rPr>
     </w:lvl>
   </w:abstractNum>
-  <w:abstractNum w:abstractNumId="13" w15:restartNumberingAfterBreak="0">
+  <w:abstractNum w:abstractNumId="14" w15:restartNumberingAfterBreak="0">
     <w:nsid w:val="67CF3921"/>
     <w:multiLevelType w:val="hybridMultilevel"/>
     <w:tmpl w:val="B4968DEC"/>
@@ -3358,7 +3576,7 @@
       </w:pPr>
     </w:lvl>
   </w:abstractNum>
-  <w:abstractNum w:abstractNumId="14" w15:restartNumberingAfterBreak="0">
+  <w:abstractNum w:abstractNumId="15" w15:restartNumberingAfterBreak="0">
     <w:nsid w:val="6D535050"/>
     <w:multiLevelType w:val="hybridMultilevel"/>
     <w:tmpl w:val="C7AEE004"/>
@@ -3444,7 +3662,7 @@
       </w:pPr>
     </w:lvl>
   </w:abstractNum>
-  <w:abstractNum w:abstractNumId="15" w15:restartNumberingAfterBreak="0">
+  <w:abstractNum w:abstractNumId="16" w15:restartNumberingAfterBreak="0">
     <w:nsid w:val="6FA72A1C"/>
     <w:multiLevelType w:val="hybridMultilevel"/>
     <w:tmpl w:val="7BA87AA4"/>
@@ -3556,7 +3774,7 @@
       </w:rPr>
     </w:lvl>
   </w:abstractNum>
-  <w:abstractNum w:abstractNumId="16" w15:restartNumberingAfterBreak="0">
+  <w:abstractNum w:abstractNumId="17" w15:restartNumberingAfterBreak="0">
     <w:nsid w:val="78B50EF8"/>
     <w:multiLevelType w:val="multilevel"/>
     <w:tmpl w:val="04130025"/>
@@ -3651,7 +3869,7 @@
       </w:pPr>
     </w:lvl>
   </w:abstractNum>
-  <w:abstractNum w:abstractNumId="17" w15:restartNumberingAfterBreak="0">
+  <w:abstractNum w:abstractNumId="18" w15:restartNumberingAfterBreak="0">
     <w:nsid w:val="7AE62049"/>
     <w:multiLevelType w:val="hybridMultilevel"/>
     <w:tmpl w:val="7B70EA66"/>
@@ -3764,58 +3982,61 @@
     </w:lvl>
   </w:abstractNum>
   <w:num w:numId="1">
+    <w:abstractNumId w:val="4"/>
+  </w:num>
+  <w:num w:numId="2">
+    <w:abstractNumId w:val="13"/>
+  </w:num>
+  <w:num w:numId="3">
+    <w:abstractNumId w:val="5"/>
+  </w:num>
+  <w:num w:numId="4">
+    <w:abstractNumId w:val="8"/>
+  </w:num>
+  <w:num w:numId="5">
+    <w:abstractNumId w:val="16"/>
+  </w:num>
+  <w:num w:numId="6">
     <w:abstractNumId w:val="3"/>
   </w:num>
-  <w:num w:numId="2">
-    <w:abstractNumId w:val="12"/>
-  </w:num>
-  <w:num w:numId="3">
-    <w:abstractNumId w:val="4"/>
-  </w:num>
-  <w:num w:numId="4">
-    <w:abstractNumId w:val="7"/>
-  </w:num>
-  <w:num w:numId="5">
-    <w:abstractNumId w:val="15"/>
-  </w:num>
-  <w:num w:numId="6">
-    <w:abstractNumId w:val="2"/>
-  </w:num>
   <w:num w:numId="7">
-    <w:abstractNumId w:val="10"/>
+    <w:abstractNumId w:val="11"/>
   </w:num>
   <w:num w:numId="8">
-    <w:abstractNumId w:val="8"/>
+    <w:abstractNumId w:val="9"/>
   </w:num>
   <w:num w:numId="9">
-    <w:abstractNumId w:val="13"/>
+    <w:abstractNumId w:val="14"/>
   </w:num>
   <w:num w:numId="10">
     <w:abstractNumId w:val="1"/>
   </w:num>
   <w:num w:numId="11">
-    <w:abstractNumId w:val="17"/>
+    <w:abstractNumId w:val="18"/>
   </w:num>
   <w:num w:numId="12">
-    <w:abstractNumId w:val="6"/>
+    <w:abstractNumId w:val="7"/>
   </w:num>
   <w:num w:numId="13">
-    <w:abstractNumId w:val="11"/>
+    <w:abstractNumId w:val="12"/>
   </w:num>
   <w:num w:numId="14">
     <w:abstractNumId w:val="0"/>
   </w:num>
   <w:num w:numId="15">
-    <w:abstractNumId w:val="16"/>
+    <w:abstractNumId w:val="17"/>
   </w:num>
   <w:num w:numId="16">
-    <w:abstractNumId w:val="5"/>
+    <w:abstractNumId w:val="6"/>
   </w:num>
   <w:num w:numId="17">
-    <w:abstractNumId w:val="9"/>
+    <w:abstractNumId w:val="10"/>
   </w:num>
   <w:num w:numId="18">
-    <w:abstractNumId w:val="14"/>
+    <w:abstractNumId w:val="15"/>
+  </w:num>
+  <w:num w:numId="19">
+    <w:abstractNumId w:val="2"/>
   </w:num>
 </w:numbering>
 </file>
@@ -5056,16 +5277,25 @@
 </file>
 
 <file path=customXml/item1.xml><?xml version="1.0" encoding="utf-8"?>
+<b:Sources xmlns:b="http://schemas.openxmlformats.org/officeDocument/2006/bibliography" xmlns="http://schemas.openxmlformats.org/officeDocument/2006/bibliography" SelectedStyle="\APASixthEditionOfficeOnline.xsl" StyleName="APA" Version="6"/>
+</file>
+
+<file path=customXml/item2.xml><?xml version="1.0" encoding="utf-8"?>
 <p:properties xmlns:p="http://schemas.microsoft.com/office/2006/metadata/properties" xmlns:xsi="http://www.w3.org/2001/XMLSchema-instance" xmlns:pc="http://schemas.microsoft.com/office/infopath/2007/PartnerControls">
   <documentManagement/>
 </p:properties>
 </file>
 
-<file path=customXml/item2.xml><?xml version="1.0" encoding="utf-8"?>
-<b:Sources xmlns:b="http://schemas.openxmlformats.org/officeDocument/2006/bibliography" xmlns="http://schemas.openxmlformats.org/officeDocument/2006/bibliography" SelectedStyle="\APASixthEditionOfficeOnline.xsl" StyleName="APA" Version="6"/>
+<file path=customXml/item3.xml><?xml version="1.0" encoding="utf-8"?>
+<?mso-contentType ?>
+<FormTemplates xmlns="http://schemas.microsoft.com/sharepoint/v3/contenttype/forms">
+  <Display>DocumentLibraryForm</Display>
+  <Edit>DocumentLibraryForm</Edit>
+  <New>DocumentLibraryForm</New>
+</FormTemplates>
 </file>
 
-<file path=customXml/item3.xml><?xml version="1.0" encoding="utf-8"?>
+<file path=customXml/item4.xml><?xml version="1.0" encoding="utf-8"?>
 <ct:contentTypeSchema xmlns:ct="http://schemas.microsoft.com/office/2006/metadata/contentType" xmlns:ma="http://schemas.microsoft.com/office/2006/metadata/properties/metaAttributes" ct:_="" ma:_="" ma:contentTypeName="Document" ma:contentTypeID="0x0101004D43F47BAB1AF54DA382DC2E30CB6F48" ma:contentTypeVersion="0" ma:contentTypeDescription="Create a new document." ma:contentTypeScope="" ma:versionID="ea7238d2a2a8bee956b9a53ca5bc6b9d">
   <xsd:schema xmlns:xsd="http://www.w3.org/2001/XMLSchema" xmlns:xs="http://www.w3.org/2001/XMLSchema" xmlns:p="http://schemas.microsoft.com/office/2006/metadata/properties" targetNamespace="http://schemas.microsoft.com/office/2006/metadata/properties" ma:root="true" ma:fieldsID="067e30616eeadeb776f014c5fbcfd813">
     <xsd:element name="properties">
@@ -5179,16 +5409,15 @@
 </ct:contentTypeSchema>
 </file>
 
-<file path=customXml/item4.xml><?xml version="1.0" encoding="utf-8"?>
-<?mso-contentType ?>
-<FormTemplates xmlns="http://schemas.microsoft.com/sharepoint/v3/contenttype/forms">
-  <Display>DocumentLibraryForm</Display>
-  <Edit>DocumentLibraryForm</Edit>
-  <New>DocumentLibraryForm</New>
-</FormTemplates>
+<file path=customXml/itemProps1.xml><?xml version="1.0" encoding="utf-8"?>
+<ds:datastoreItem xmlns:ds="http://schemas.openxmlformats.org/officeDocument/2006/customXml" ds:itemID="{D21DC68A-1E03-48D0-87F6-279EF86FA5D2}">
+  <ds:schemaRefs>
+    <ds:schemaRef ds:uri="http://schemas.openxmlformats.org/officeDocument/2006/bibliography"/>
+  </ds:schemaRefs>
+</ds:datastoreItem>
 </file>
 
-<file path=customXml/itemProps1.xml><?xml version="1.0" encoding="utf-8"?>
+<file path=customXml/itemProps2.xml><?xml version="1.0" encoding="utf-8"?>
 <ds:datastoreItem xmlns:ds="http://schemas.openxmlformats.org/officeDocument/2006/customXml" ds:itemID="{4DFFA25F-07D1-42B3-91D0-8D559458605B}">
   <ds:schemaRefs>
     <ds:schemaRef ds:uri="http://schemas.microsoft.com/office/2006/metadata/properties"/>
@@ -5197,15 +5426,15 @@
 </ds:datastoreItem>
 </file>
 
-<file path=customXml/itemProps2.xml><?xml version="1.0" encoding="utf-8"?>
-<ds:datastoreItem xmlns:ds="http://schemas.openxmlformats.org/officeDocument/2006/customXml" ds:itemID="{D21DC68A-1E03-48D0-87F6-279EF86FA5D2}">
+<file path=customXml/itemProps3.xml><?xml version="1.0" encoding="utf-8"?>
+<ds:datastoreItem xmlns:ds="http://schemas.openxmlformats.org/officeDocument/2006/customXml" ds:itemID="{90B0ECFF-0A44-4DE4-B179-6E69D770F2BD}">
   <ds:schemaRefs>
-    <ds:schemaRef ds:uri="http://schemas.openxmlformats.org/officeDocument/2006/bibliography"/>
+    <ds:schemaRef ds:uri="http://schemas.microsoft.com/sharepoint/v3/contenttype/forms"/>
   </ds:schemaRefs>
 </ds:datastoreItem>
 </file>
 
-<file path=customXml/itemProps3.xml><?xml version="1.0" encoding="utf-8"?>
+<file path=customXml/itemProps4.xml><?xml version="1.0" encoding="utf-8"?>
 <ds:datastoreItem xmlns:ds="http://schemas.openxmlformats.org/officeDocument/2006/customXml" ds:itemID="{DC2A9464-9BB5-451A-B05D-3DADC5DC6CEC}">
   <ds:schemaRefs>
     <ds:schemaRef ds:uri="http://schemas.microsoft.com/office/2006/metadata/contentType"/>
@@ -5219,12 +5448,4 @@
     <ds:schemaRef ds:uri="http://schemas.microsoft.com/office/infopath/2007/PartnerControls"/>
   </ds:schemaRefs>
 </ds:datastoreItem>
-</file>
-
-<file path=customXml/itemProps4.xml><?xml version="1.0" encoding="utf-8"?>
-<ds:datastoreItem xmlns:ds="http://schemas.openxmlformats.org/officeDocument/2006/customXml" ds:itemID="{90B0ECFF-0A44-4DE4-B179-6E69D770F2BD}">
-  <ds:schemaRefs>
-    <ds:schemaRef ds:uri="http://schemas.microsoft.com/sharepoint/v3/contenttype/forms"/>
-  </ds:schemaRefs>
-</ds:datastoreItem>
 </file>
</xml_diff>